<commit_message>
Using dependency injection to access the appsettings.json properties
</commit_message>
<xml_diff>
--- a/C# Handbook.docx
+++ b/C# Handbook.docx
@@ -1390,21 +1390,310 @@
         <w:ind w:left="360"/>
         <w:jc w:val="both"/>
         <w:rPr>
+          <w:rFonts w:ascii="Cascadia Mono" w:hAnsi="Cascadia Mono" w:cs="Cascadia Mono"/>
+          <w:color w:val="000000"/>
+          <w:sz w:val="19"/>
+          <w:szCs w:val="19"/>
+          <w:lang w:val="en-GH"/>
+        </w:rPr>
+      </w:pPr>
+      <w:proofErr w:type="gramStart"/>
+      <w:r>
+        <w:rPr>
+          <w:rFonts w:ascii="Cascadia Mono" w:hAnsi="Cascadia Mono" w:cs="Cascadia Mono"/>
+          <w:color w:val="000000"/>
+          <w:sz w:val="19"/>
+          <w:szCs w:val="19"/>
+          <w:lang w:val="en-GH"/>
+        </w:rPr>
+        <w:t>builder.Services.Configure</w:t>
+      </w:r>
+      <w:proofErr w:type="gramEnd"/>
+      <w:r>
+        <w:rPr>
+          <w:rFonts w:ascii="Cascadia Mono" w:hAnsi="Cascadia Mono" w:cs="Cascadia Mono"/>
+          <w:color w:val="000000"/>
+          <w:sz w:val="19"/>
+          <w:szCs w:val="19"/>
+          <w:lang w:val="en-GH"/>
+        </w:rPr>
+        <w:t>&lt;AppSettings&gt;(builder.Configuration.GetSection(</w:t>
+      </w:r>
+      <w:r>
+        <w:rPr>
+          <w:rFonts w:ascii="Cascadia Mono" w:hAnsi="Cascadia Mono" w:cs="Cascadia Mono"/>
+          <w:color w:val="A31515"/>
+          <w:sz w:val="19"/>
+          <w:szCs w:val="19"/>
+          <w:lang w:val="en-GH"/>
+        </w:rPr>
+        <w:t>"MyAppSettings"</w:t>
+      </w:r>
+      <w:r>
+        <w:rPr>
+          <w:rFonts w:ascii="Cascadia Mono" w:hAnsi="Cascadia Mono" w:cs="Cascadia Mono"/>
+          <w:color w:val="000000"/>
+          <w:sz w:val="19"/>
+          <w:szCs w:val="19"/>
+          <w:lang w:val="en-GH"/>
+        </w:rPr>
+        <w:t>));</w:t>
+      </w:r>
+    </w:p>
+    <w:p>
+      <w:pPr>
+        <w:ind w:left="360"/>
+        <w:jc w:val="both"/>
+        <w:rPr>
+          <w:rFonts w:ascii="Cascadia Mono" w:hAnsi="Cascadia Mono" w:cs="Cascadia Mono"/>
+          <w:color w:val="000000"/>
+          <w:sz w:val="19"/>
+          <w:szCs w:val="19"/>
+          <w:lang w:val="en-GH"/>
+        </w:rPr>
+      </w:pPr>
+    </w:p>
+    <w:p>
+      <w:pPr>
+        <w:ind w:left="360"/>
+        <w:jc w:val="both"/>
+        <w:rPr>
+          <w:rFonts w:ascii="Cascadia Mono" w:hAnsi="Cascadia Mono" w:cs="Cascadia Mono"/>
+          <w:color w:val="000000"/>
+          <w:sz w:val="19"/>
+          <w:szCs w:val="19"/>
+          <w:lang w:val="en-GH"/>
+        </w:rPr>
+      </w:pPr>
+    </w:p>
+    <w:p>
+      <w:pPr>
+        <w:pStyle w:val="Heading3"/>
+        <w:numPr>
+          <w:ilvl w:val="0"/>
+          <w:numId w:val="3"/>
+        </w:numPr>
+      </w:pPr>
+      <w:r>
+        <w:lastRenderedPageBreak/>
+        <w:t xml:space="preserve">Using dependency injection to access the </w:t>
+      </w:r>
+      <w:proofErr w:type="spellStart"/>
+      <w:proofErr w:type="gramStart"/>
+      <w:r>
+        <w:t>appsettings.json</w:t>
+      </w:r>
+      <w:proofErr w:type="spellEnd"/>
+      <w:proofErr w:type="gramEnd"/>
+      <w:r>
+        <w:t xml:space="preserve"> properties</w:t>
+      </w:r>
+    </w:p>
+    <w:p/>
+    <w:p>
+      <w:pPr>
+        <w:ind w:left="360"/>
+      </w:pPr>
+      <w:r>
+        <w:t xml:space="preserve">Create a constructor out of your controller. In this code below, the of my controller class is </w:t>
+      </w:r>
+      <w:proofErr w:type="spellStart"/>
+      <w:r>
+        <w:rPr>
           <w:b/>
           <w:bCs/>
         </w:rPr>
-      </w:pPr>
+        <w:t>HomeController</w:t>
+      </w:r>
+      <w:proofErr w:type="spellEnd"/>
+    </w:p>
+    <w:p>
+      <w:pPr>
+        <w:autoSpaceDE w:val="0"/>
+        <w:autoSpaceDN w:val="0"/>
+        <w:adjustRightInd w:val="0"/>
+        <w:spacing w:after="0" w:line="240" w:lineRule="auto"/>
+        <w:ind w:left="360"/>
+        <w:rPr>
+          <w:rFonts w:ascii="Cascadia Mono" w:hAnsi="Cascadia Mono" w:cs="Cascadia Mono"/>
+          <w:color w:val="000000"/>
+          <w:sz w:val="19"/>
+          <w:szCs w:val="19"/>
+          <w:lang w:val="en-GH"/>
+        </w:rPr>
+      </w:pPr>
+      <w:r>
+        <w:rPr>
+          <w:rFonts w:ascii="Cascadia Mono" w:hAnsi="Cascadia Mono" w:cs="Cascadia Mono"/>
+          <w:color w:val="0000FF"/>
+          <w:sz w:val="19"/>
+          <w:szCs w:val="19"/>
+          <w:lang w:val="en-GH"/>
+        </w:rPr>
+        <w:t>private</w:t>
+      </w:r>
+      <w:r>
+        <w:rPr>
+          <w:rFonts w:ascii="Cascadia Mono" w:hAnsi="Cascadia Mono" w:cs="Cascadia Mono"/>
+          <w:color w:val="000000"/>
+          <w:sz w:val="19"/>
+          <w:szCs w:val="19"/>
+          <w:lang w:val="en-GH"/>
+        </w:rPr>
+        <w:t xml:space="preserve"> </w:t>
+      </w:r>
+      <w:proofErr w:type="spellStart"/>
+      <w:r>
+        <w:rPr>
+          <w:rFonts w:ascii="Cascadia Mono" w:hAnsi="Cascadia Mono" w:cs="Cascadia Mono"/>
+          <w:color w:val="0000FF"/>
+          <w:sz w:val="19"/>
+          <w:szCs w:val="19"/>
+          <w:lang w:val="en-GH"/>
+        </w:rPr>
+        <w:t>readonly</w:t>
+      </w:r>
+      <w:proofErr w:type="spellEnd"/>
+      <w:r>
+        <w:rPr>
+          <w:rFonts w:ascii="Cascadia Mono" w:hAnsi="Cascadia Mono" w:cs="Cascadia Mono"/>
+          <w:color w:val="000000"/>
+          <w:sz w:val="19"/>
+          <w:szCs w:val="19"/>
+          <w:lang w:val="en-GH"/>
+        </w:rPr>
+        <w:t xml:space="preserve"> </w:t>
+      </w:r>
+      <w:proofErr w:type="spellStart"/>
+      <w:r>
+        <w:rPr>
+          <w:rFonts w:ascii="Cascadia Mono" w:hAnsi="Cascadia Mono" w:cs="Cascadia Mono"/>
+          <w:color w:val="000000"/>
+          <w:sz w:val="19"/>
+          <w:szCs w:val="19"/>
+          <w:lang w:val="en-GH"/>
+        </w:rPr>
+        <w:t>AppSettings</w:t>
+      </w:r>
+      <w:proofErr w:type="spellEnd"/>
+      <w:r>
+        <w:rPr>
+          <w:rFonts w:ascii="Cascadia Mono" w:hAnsi="Cascadia Mono" w:cs="Cascadia Mono"/>
+          <w:color w:val="000000"/>
+          <w:sz w:val="19"/>
+          <w:szCs w:val="19"/>
+          <w:lang w:val="en-GH"/>
+        </w:rPr>
+        <w:t xml:space="preserve"> _</w:t>
+      </w:r>
+      <w:proofErr w:type="spellStart"/>
+      <w:r>
+        <w:rPr>
+          <w:rFonts w:ascii="Cascadia Mono" w:hAnsi="Cascadia Mono" w:cs="Cascadia Mono"/>
+          <w:color w:val="000000"/>
+          <w:sz w:val="19"/>
+          <w:szCs w:val="19"/>
+          <w:lang w:val="en-GH"/>
+        </w:rPr>
+        <w:t>appSettings</w:t>
+      </w:r>
+      <w:proofErr w:type="spellEnd"/>
+      <w:r>
+        <w:rPr>
+          <w:rFonts w:ascii="Cascadia Mono" w:hAnsi="Cascadia Mono" w:cs="Cascadia Mono"/>
+          <w:color w:val="000000"/>
+          <w:sz w:val="19"/>
+          <w:szCs w:val="19"/>
+          <w:lang w:val="en-GH"/>
+        </w:rPr>
+        <w:t>;</w:t>
+      </w:r>
+    </w:p>
+    <w:p>
+      <w:pPr>
+        <w:autoSpaceDE w:val="0"/>
+        <w:autoSpaceDN w:val="0"/>
+        <w:adjustRightInd w:val="0"/>
+        <w:spacing w:after="0" w:line="240" w:lineRule="auto"/>
+        <w:ind w:left="360"/>
+        <w:rPr>
+          <w:rFonts w:ascii="Cascadia Mono" w:hAnsi="Cascadia Mono" w:cs="Cascadia Mono"/>
+          <w:color w:val="000000"/>
+          <w:sz w:val="19"/>
+          <w:szCs w:val="19"/>
+          <w:lang w:val="en-GH"/>
+        </w:rPr>
+      </w:pPr>
+    </w:p>
+    <w:p>
+      <w:pPr>
+        <w:autoSpaceDE w:val="0"/>
+        <w:autoSpaceDN w:val="0"/>
+        <w:adjustRightInd w:val="0"/>
+        <w:spacing w:after="0" w:line="240" w:lineRule="auto"/>
+        <w:ind w:left="360"/>
+        <w:rPr>
+          <w:rFonts w:ascii="Cascadia Mono" w:hAnsi="Cascadia Mono" w:cs="Cascadia Mono"/>
+          <w:color w:val="000000"/>
+          <w:sz w:val="19"/>
+          <w:szCs w:val="19"/>
+          <w:lang w:val="en-GH"/>
+        </w:rPr>
+      </w:pPr>
+      <w:r>
+        <w:rPr>
+          <w:rFonts w:ascii="Cascadia Mono" w:hAnsi="Cascadia Mono" w:cs="Cascadia Mono"/>
+          <w:color w:val="000000"/>
+          <w:sz w:val="19"/>
+          <w:szCs w:val="19"/>
+          <w:lang w:val="en-GH"/>
+        </w:rPr>
+        <w:t xml:space="preserve">        </w:t>
+      </w:r>
+      <w:r>
+        <w:rPr>
+          <w:rFonts w:ascii="Cascadia Mono" w:hAnsi="Cascadia Mono" w:cs="Cascadia Mono"/>
+          <w:color w:val="0000FF"/>
+          <w:sz w:val="19"/>
+          <w:szCs w:val="19"/>
+          <w:lang w:val="en-GH"/>
+        </w:rPr>
+        <w:t>public</w:t>
+      </w:r>
+      <w:r>
+        <w:rPr>
+          <w:rFonts w:ascii="Cascadia Mono" w:hAnsi="Cascadia Mono" w:cs="Cascadia Mono"/>
+          <w:color w:val="000000"/>
+          <w:sz w:val="19"/>
+          <w:szCs w:val="19"/>
+          <w:lang w:val="en-GH"/>
+        </w:rPr>
+        <w:t xml:space="preserve"> </w:t>
+      </w:r>
+      <w:proofErr w:type="spellStart"/>
       <w:proofErr w:type="gramStart"/>
       <w:r>
         <w:rPr>
           <w:rFonts w:ascii="Cascadia Mono" w:hAnsi="Cascadia Mono" w:cs="Cascadia Mono"/>
-          <w:color w:val="000000"/>
-          <w:sz w:val="19"/>
-          <w:szCs w:val="19"/>
-          <w:lang w:val="en-GH"/>
-        </w:rPr>
-        <w:t>builder.Services.Configure</w:t>
-      </w:r>
+          <w:color w:val="2B91AF"/>
+          <w:sz w:val="19"/>
+          <w:szCs w:val="19"/>
+          <w:lang w:val="en-GH"/>
+        </w:rPr>
+        <w:t>HomeController</w:t>
+      </w:r>
+      <w:proofErr w:type="spellEnd"/>
+      <w:r>
+        <w:rPr>
+          <w:rFonts w:ascii="Cascadia Mono" w:hAnsi="Cascadia Mono" w:cs="Cascadia Mono"/>
+          <w:color w:val="000000"/>
+          <w:sz w:val="19"/>
+          <w:szCs w:val="19"/>
+          <w:lang w:val="en-GH"/>
+        </w:rPr>
+        <w:t>(</w:t>
+      </w:r>
+      <w:proofErr w:type="spellStart"/>
       <w:proofErr w:type="gramEnd"/>
       <w:r>
         <w:rPr>
@@ -1414,27 +1703,173 @@
           <w:szCs w:val="19"/>
           <w:lang w:val="en-GH"/>
         </w:rPr>
-        <w:t>&lt;AppSettings&gt;(builder.Configuration.GetSection(</w:t>
-      </w:r>
-      <w:r>
-        <w:rPr>
-          <w:rFonts w:ascii="Cascadia Mono" w:hAnsi="Cascadia Mono" w:cs="Cascadia Mono"/>
-          <w:color w:val="A31515"/>
-          <w:sz w:val="19"/>
-          <w:szCs w:val="19"/>
-          <w:lang w:val="en-GH"/>
-        </w:rPr>
-        <w:t>"MyAppSettings"</w:t>
-      </w:r>
-      <w:r>
-        <w:rPr>
-          <w:rFonts w:ascii="Cascadia Mono" w:hAnsi="Cascadia Mono" w:cs="Cascadia Mono"/>
-          <w:color w:val="000000"/>
-          <w:sz w:val="19"/>
-          <w:szCs w:val="19"/>
-          <w:lang w:val="en-GH"/>
-        </w:rPr>
-        <w:t>));</w:t>
+        <w:t>IOptions</w:t>
+      </w:r>
+      <w:proofErr w:type="spellEnd"/>
+      <w:r>
+        <w:rPr>
+          <w:rFonts w:ascii="Cascadia Mono" w:hAnsi="Cascadia Mono" w:cs="Cascadia Mono"/>
+          <w:color w:val="000000"/>
+          <w:sz w:val="19"/>
+          <w:szCs w:val="19"/>
+          <w:lang w:val="en-GH"/>
+        </w:rPr>
+        <w:t>&lt;</w:t>
+      </w:r>
+      <w:proofErr w:type="spellStart"/>
+      <w:r>
+        <w:rPr>
+          <w:rFonts w:ascii="Cascadia Mono" w:hAnsi="Cascadia Mono" w:cs="Cascadia Mono"/>
+          <w:color w:val="000000"/>
+          <w:sz w:val="19"/>
+          <w:szCs w:val="19"/>
+          <w:lang w:val="en-GH"/>
+        </w:rPr>
+        <w:t>AppSettings</w:t>
+      </w:r>
+      <w:proofErr w:type="spellEnd"/>
+      <w:r>
+        <w:rPr>
+          <w:rFonts w:ascii="Cascadia Mono" w:hAnsi="Cascadia Mono" w:cs="Cascadia Mono"/>
+          <w:color w:val="000000"/>
+          <w:sz w:val="19"/>
+          <w:szCs w:val="19"/>
+          <w:lang w:val="en-GH"/>
+        </w:rPr>
+        <w:t xml:space="preserve">&gt; </w:t>
+      </w:r>
+      <w:proofErr w:type="spellStart"/>
+      <w:r>
+        <w:rPr>
+          <w:rFonts w:ascii="Cascadia Mono" w:hAnsi="Cascadia Mono" w:cs="Cascadia Mono"/>
+          <w:color w:val="000000"/>
+          <w:sz w:val="19"/>
+          <w:szCs w:val="19"/>
+          <w:lang w:val="en-GH"/>
+        </w:rPr>
+        <w:t>appSettings</w:t>
+      </w:r>
+      <w:proofErr w:type="spellEnd"/>
+      <w:r>
+        <w:rPr>
+          <w:rFonts w:ascii="Cascadia Mono" w:hAnsi="Cascadia Mono" w:cs="Cascadia Mono"/>
+          <w:color w:val="000000"/>
+          <w:sz w:val="19"/>
+          <w:szCs w:val="19"/>
+          <w:lang w:val="en-GH"/>
+        </w:rPr>
+        <w:t>)</w:t>
+      </w:r>
+    </w:p>
+    <w:p>
+      <w:pPr>
+        <w:autoSpaceDE w:val="0"/>
+        <w:autoSpaceDN w:val="0"/>
+        <w:adjustRightInd w:val="0"/>
+        <w:spacing w:after="0" w:line="240" w:lineRule="auto"/>
+        <w:ind w:left="360"/>
+        <w:rPr>
+          <w:rFonts w:ascii="Cascadia Mono" w:hAnsi="Cascadia Mono" w:cs="Cascadia Mono"/>
+          <w:color w:val="000000"/>
+          <w:sz w:val="19"/>
+          <w:szCs w:val="19"/>
+          <w:lang w:val="en-GH"/>
+        </w:rPr>
+      </w:pPr>
+      <w:r>
+        <w:rPr>
+          <w:rFonts w:ascii="Cascadia Mono" w:hAnsi="Cascadia Mono" w:cs="Cascadia Mono"/>
+          <w:color w:val="000000"/>
+          <w:sz w:val="19"/>
+          <w:szCs w:val="19"/>
+          <w:lang w:val="en-GH"/>
+        </w:rPr>
+        <w:t xml:space="preserve">        {</w:t>
+      </w:r>
+    </w:p>
+    <w:p>
+      <w:pPr>
+        <w:autoSpaceDE w:val="0"/>
+        <w:autoSpaceDN w:val="0"/>
+        <w:adjustRightInd w:val="0"/>
+        <w:spacing w:after="0" w:line="240" w:lineRule="auto"/>
+        <w:ind w:left="360"/>
+        <w:rPr>
+          <w:rFonts w:ascii="Cascadia Mono" w:hAnsi="Cascadia Mono" w:cs="Cascadia Mono"/>
+          <w:color w:val="000000"/>
+          <w:sz w:val="19"/>
+          <w:szCs w:val="19"/>
+          <w:lang w:val="en-GH"/>
+        </w:rPr>
+      </w:pPr>
+      <w:r>
+        <w:rPr>
+          <w:rFonts w:ascii="Cascadia Mono" w:hAnsi="Cascadia Mono" w:cs="Cascadia Mono"/>
+          <w:color w:val="000000"/>
+          <w:sz w:val="19"/>
+          <w:szCs w:val="19"/>
+          <w:lang w:val="en-GH"/>
+        </w:rPr>
+        <w:t xml:space="preserve">            _</w:t>
+      </w:r>
+      <w:proofErr w:type="spellStart"/>
+      <w:r>
+        <w:rPr>
+          <w:rFonts w:ascii="Cascadia Mono" w:hAnsi="Cascadia Mono" w:cs="Cascadia Mono"/>
+          <w:color w:val="000000"/>
+          <w:sz w:val="19"/>
+          <w:szCs w:val="19"/>
+          <w:lang w:val="en-GH"/>
+        </w:rPr>
+        <w:t>appSettings</w:t>
+      </w:r>
+      <w:proofErr w:type="spellEnd"/>
+      <w:r>
+        <w:rPr>
+          <w:rFonts w:ascii="Cascadia Mono" w:hAnsi="Cascadia Mono" w:cs="Cascadia Mono"/>
+          <w:color w:val="000000"/>
+          <w:sz w:val="19"/>
+          <w:szCs w:val="19"/>
+          <w:lang w:val="en-GH"/>
+        </w:rPr>
+        <w:t xml:space="preserve"> = </w:t>
+      </w:r>
+      <w:proofErr w:type="spellStart"/>
+      <w:r>
+        <w:rPr>
+          <w:rFonts w:ascii="Cascadia Mono" w:hAnsi="Cascadia Mono" w:cs="Cascadia Mono"/>
+          <w:color w:val="000000"/>
+          <w:sz w:val="19"/>
+          <w:szCs w:val="19"/>
+          <w:lang w:val="en-GH"/>
+        </w:rPr>
+        <w:t>appSettings.Value</w:t>
+      </w:r>
+      <w:proofErr w:type="spellEnd"/>
+      <w:r>
+        <w:rPr>
+          <w:rFonts w:ascii="Cascadia Mono" w:hAnsi="Cascadia Mono" w:cs="Cascadia Mono"/>
+          <w:color w:val="000000"/>
+          <w:sz w:val="19"/>
+          <w:szCs w:val="19"/>
+          <w:lang w:val="en-GH"/>
+        </w:rPr>
+        <w:t>;</w:t>
+      </w:r>
+    </w:p>
+    <w:p>
+      <w:pPr>
+        <w:ind w:left="360"/>
+      </w:pPr>
+      <w:r>
+        <w:rPr>
+          <w:rFonts w:ascii="Cascadia Mono" w:hAnsi="Cascadia Mono" w:cs="Cascadia Mono"/>
+          <w:color w:val="000000"/>
+          <w:sz w:val="19"/>
+          <w:szCs w:val="19"/>
+          <w:lang w:val="en-GH"/>
+        </w:rPr>
+        <w:t xml:space="preserve">        }</w:t>
       </w:r>
     </w:p>
     <w:sectPr>

</xml_diff>

<commit_message>
Started with chapter 2
</commit_message>
<xml_diff>
--- a/C# Handbook.docx
+++ b/C# Handbook.docx
@@ -16,16 +16,13 @@
           <w:b/>
           <w:bCs/>
           <w:noProof/>
-          <w:color w:val="auto"/>
-          <w:sz w:val="22"/>
-          <w:szCs w:val="22"/>
+          <w:shd w:val="clear" w:color="auto" w:fill="auto"/>
         </w:rPr>
       </w:sdtEndPr>
       <w:sdtContent>
         <w:p>
           <w:pPr>
             <w:pStyle w:val="TOCHeading"/>
-            <w:jc w:val="both"/>
           </w:pPr>
           <w:r>
             <w:t>Contents</w:t>
@@ -33,18 +30,597 @@
         </w:p>
         <w:p>
           <w:pPr>
+            <w:pStyle w:val="TOC1"/>
+            <w:tabs>
+              <w:tab w:val="right" w:leader="dot" w:pos="9350"/>
+            </w:tabs>
+            <w:rPr>
+              <w:noProof/>
+            </w:rPr>
+          </w:pPr>
+          <w:r>
+            <w:fldChar w:fldCharType="begin"/>
+          </w:r>
+          <w:r>
+            <w:instrText xml:space="preserve"> TOC \o "1-3" \h \z \u </w:instrText>
+          </w:r>
+          <w:r>
+            <w:fldChar w:fldCharType="separate"/>
+          </w:r>
+          <w:hyperlink w:anchor="_Toc144644419" w:history="1">
+            <w:r>
+              <w:rPr>
+                <w:rStyle w:val="Hyperlink"/>
+                <w:rFonts w:ascii="Arial Black" w:hAnsi="Arial Black"/>
+                <w:noProof/>
+                <w:shd w:val="clear" w:color="auto" w:fill="FFC000"/>
+              </w:rPr>
+              <w:t>CHAPTER 1:</w:t>
+            </w:r>
+            <w:r>
+              <w:rPr>
+                <w:rStyle w:val="Hyperlink"/>
+                <w:noProof/>
+              </w:rPr>
+              <w:t xml:space="preserve"> READING DATA FROM </w:t>
+            </w:r>
+            <w:r>
+              <w:rPr>
+                <w:rStyle w:val="Hyperlink"/>
+                <w:rFonts w:ascii="Arial Black" w:hAnsi="Arial Black"/>
+                <w:noProof/>
+              </w:rPr>
+              <w:t>appsettings.json</w:t>
+            </w:r>
+            <w:r>
+              <w:rPr>
+                <w:rStyle w:val="Hyperlink"/>
+                <w:noProof/>
+              </w:rPr>
+              <w:t xml:space="preserve"> USING STRONGLY TYPED CONFIGURATION</w:t>
+            </w:r>
+            <w:r>
+              <w:rPr>
+                <w:noProof/>
+                <w:webHidden/>
+              </w:rPr>
+              <w:tab/>
+            </w:r>
+            <w:r>
+              <w:rPr>
+                <w:noProof/>
+                <w:webHidden/>
+              </w:rPr>
+              <w:fldChar w:fldCharType="begin"/>
+            </w:r>
+            <w:r>
+              <w:rPr>
+                <w:noProof/>
+                <w:webHidden/>
+              </w:rPr>
+              <w:instrText xml:space="preserve"> PAGEREF _Toc144644419 \h </w:instrText>
+            </w:r>
+            <w:r>
+              <w:rPr>
+                <w:noProof/>
+                <w:webHidden/>
+              </w:rPr>
+            </w:r>
+            <w:r>
+              <w:rPr>
+                <w:noProof/>
+                <w:webHidden/>
+              </w:rPr>
+              <w:fldChar w:fldCharType="separate"/>
+            </w:r>
+            <w:r>
+              <w:rPr>
+                <w:noProof/>
+                <w:webHidden/>
+              </w:rPr>
+              <w:t>1</w:t>
+            </w:r>
+            <w:r>
+              <w:rPr>
+                <w:noProof/>
+                <w:webHidden/>
+              </w:rPr>
+              <w:fldChar w:fldCharType="end"/>
+            </w:r>
+          </w:hyperlink>
+        </w:p>
+        <w:p>
+          <w:pPr>
+            <w:pStyle w:val="TOC2"/>
+            <w:tabs>
+              <w:tab w:val="right" w:leader="dot" w:pos="9350"/>
+            </w:tabs>
+            <w:rPr>
+              <w:noProof/>
+            </w:rPr>
+          </w:pPr>
+          <w:hyperlink w:anchor="_Toc144644420" w:history="1">
+            <w:r>
+              <w:rPr>
+                <w:rStyle w:val="Hyperlink"/>
+                <w:rFonts w:ascii="Arial Black" w:hAnsi="Arial Black"/>
+                <w:noProof/>
+                <w:shd w:val="clear" w:color="auto" w:fill="C00000"/>
+              </w:rPr>
+              <w:t>DETAILS</w:t>
+            </w:r>
+            <w:r>
+              <w:rPr>
+                <w:noProof/>
+                <w:webHidden/>
+              </w:rPr>
+              <w:tab/>
+            </w:r>
+            <w:r>
+              <w:rPr>
+                <w:noProof/>
+                <w:webHidden/>
+              </w:rPr>
+              <w:fldChar w:fldCharType="begin"/>
+            </w:r>
+            <w:r>
+              <w:rPr>
+                <w:noProof/>
+                <w:webHidden/>
+              </w:rPr>
+              <w:instrText xml:space="preserve"> PAGEREF _Toc144644420 \h </w:instrText>
+            </w:r>
+            <w:r>
+              <w:rPr>
+                <w:noProof/>
+                <w:webHidden/>
+              </w:rPr>
+            </w:r>
+            <w:r>
+              <w:rPr>
+                <w:noProof/>
+                <w:webHidden/>
+              </w:rPr>
+              <w:fldChar w:fldCharType="separate"/>
+            </w:r>
+            <w:r>
+              <w:rPr>
+                <w:noProof/>
+                <w:webHidden/>
+              </w:rPr>
+              <w:t>1</w:t>
+            </w:r>
+            <w:r>
+              <w:rPr>
+                <w:noProof/>
+                <w:webHidden/>
+              </w:rPr>
+              <w:fldChar w:fldCharType="end"/>
+            </w:r>
+          </w:hyperlink>
+        </w:p>
+        <w:p>
+          <w:pPr>
+            <w:pStyle w:val="TOC3"/>
+            <w:tabs>
+              <w:tab w:val="left" w:pos="880"/>
+              <w:tab w:val="right" w:leader="dot" w:pos="9350"/>
+            </w:tabs>
+            <w:rPr>
+              <w:noProof/>
+            </w:rPr>
+          </w:pPr>
+          <w:hyperlink w:anchor="_Toc144644421" w:history="1">
+            <w:r>
+              <w:rPr>
+                <w:rStyle w:val="Hyperlink"/>
+                <w:noProof/>
+              </w:rPr>
+              <w:t>a.</w:t>
+            </w:r>
+            <w:r>
+              <w:rPr>
+                <w:noProof/>
+              </w:rPr>
+              <w:tab/>
+            </w:r>
+            <w:r>
+              <w:rPr>
+                <w:rStyle w:val="Hyperlink"/>
+                <w:noProof/>
+              </w:rPr>
+              <w:t>Defining object and its properties in appsettings.json</w:t>
+            </w:r>
+            <w:r>
+              <w:rPr>
+                <w:noProof/>
+                <w:webHidden/>
+              </w:rPr>
+              <w:tab/>
+            </w:r>
+            <w:r>
+              <w:rPr>
+                <w:noProof/>
+                <w:webHidden/>
+              </w:rPr>
+              <w:fldChar w:fldCharType="begin"/>
+            </w:r>
+            <w:r>
+              <w:rPr>
+                <w:noProof/>
+                <w:webHidden/>
+              </w:rPr>
+              <w:instrText xml:space="preserve"> PAGEREF _Toc144644421 \h </w:instrText>
+            </w:r>
+            <w:r>
+              <w:rPr>
+                <w:noProof/>
+                <w:webHidden/>
+              </w:rPr>
+            </w:r>
+            <w:r>
+              <w:rPr>
+                <w:noProof/>
+                <w:webHidden/>
+              </w:rPr>
+              <w:fldChar w:fldCharType="separate"/>
+            </w:r>
+            <w:r>
+              <w:rPr>
+                <w:noProof/>
+                <w:webHidden/>
+              </w:rPr>
+              <w:t>1</w:t>
+            </w:r>
+            <w:r>
+              <w:rPr>
+                <w:noProof/>
+                <w:webHidden/>
+              </w:rPr>
+              <w:fldChar w:fldCharType="end"/>
+            </w:r>
+          </w:hyperlink>
+        </w:p>
+        <w:p>
+          <w:pPr>
+            <w:pStyle w:val="TOC3"/>
+            <w:tabs>
+              <w:tab w:val="left" w:pos="880"/>
+              <w:tab w:val="right" w:leader="dot" w:pos="9350"/>
+            </w:tabs>
+            <w:rPr>
+              <w:noProof/>
+            </w:rPr>
+          </w:pPr>
+          <w:hyperlink w:anchor="_Toc144644422" w:history="1">
+            <w:r>
+              <w:rPr>
+                <w:rStyle w:val="Hyperlink"/>
+                <w:noProof/>
+              </w:rPr>
+              <w:t>b.</w:t>
+            </w:r>
+            <w:r>
+              <w:rPr>
+                <w:noProof/>
+              </w:rPr>
+              <w:tab/>
+            </w:r>
+            <w:r>
+              <w:rPr>
+                <w:rStyle w:val="Hyperlink"/>
+                <w:noProof/>
+              </w:rPr>
+              <w:t>Creating the C# class to mimic the properties in appsettings.json file that you want to read/access</w:t>
+            </w:r>
+            <w:r>
+              <w:rPr>
+                <w:noProof/>
+                <w:webHidden/>
+              </w:rPr>
+              <w:tab/>
+            </w:r>
+            <w:r>
+              <w:rPr>
+                <w:noProof/>
+                <w:webHidden/>
+              </w:rPr>
+              <w:fldChar w:fldCharType="begin"/>
+            </w:r>
+            <w:r>
+              <w:rPr>
+                <w:noProof/>
+                <w:webHidden/>
+              </w:rPr>
+              <w:instrText xml:space="preserve"> PAGEREF _Toc144644422 \h </w:instrText>
+            </w:r>
+            <w:r>
+              <w:rPr>
+                <w:noProof/>
+                <w:webHidden/>
+              </w:rPr>
+            </w:r>
+            <w:r>
+              <w:rPr>
+                <w:noProof/>
+                <w:webHidden/>
+              </w:rPr>
+              <w:fldChar w:fldCharType="separate"/>
+            </w:r>
+            <w:r>
+              <w:rPr>
+                <w:noProof/>
+                <w:webHidden/>
+              </w:rPr>
+              <w:t>1</w:t>
+            </w:r>
+            <w:r>
+              <w:rPr>
+                <w:noProof/>
+                <w:webHidden/>
+              </w:rPr>
+              <w:fldChar w:fldCharType="end"/>
+            </w:r>
+          </w:hyperlink>
+        </w:p>
+        <w:p>
+          <w:pPr>
+            <w:pStyle w:val="TOC3"/>
+            <w:tabs>
+              <w:tab w:val="left" w:pos="880"/>
+              <w:tab w:val="right" w:leader="dot" w:pos="9350"/>
+            </w:tabs>
+            <w:rPr>
+              <w:noProof/>
+            </w:rPr>
+          </w:pPr>
+          <w:hyperlink w:anchor="_Toc144644423" w:history="1">
+            <w:r>
+              <w:rPr>
+                <w:rStyle w:val="Hyperlink"/>
+                <w:noProof/>
+              </w:rPr>
+              <w:t>c.</w:t>
+            </w:r>
+            <w:r>
+              <w:rPr>
+                <w:noProof/>
+              </w:rPr>
+              <w:tab/>
+            </w:r>
+            <w:r>
+              <w:rPr>
+                <w:rStyle w:val="Hyperlink"/>
+                <w:noProof/>
+              </w:rPr>
+              <w:t>Adding appsettings.json in program.cs</w:t>
+            </w:r>
+            <w:r>
+              <w:rPr>
+                <w:noProof/>
+                <w:webHidden/>
+              </w:rPr>
+              <w:tab/>
+            </w:r>
+            <w:r>
+              <w:rPr>
+                <w:noProof/>
+                <w:webHidden/>
+              </w:rPr>
+              <w:fldChar w:fldCharType="begin"/>
+            </w:r>
+            <w:r>
+              <w:rPr>
+                <w:noProof/>
+                <w:webHidden/>
+              </w:rPr>
+              <w:instrText xml:space="preserve"> PAGEREF _Toc144644423 \h </w:instrText>
+            </w:r>
+            <w:r>
+              <w:rPr>
+                <w:noProof/>
+                <w:webHidden/>
+              </w:rPr>
+            </w:r>
+            <w:r>
+              <w:rPr>
+                <w:noProof/>
+                <w:webHidden/>
+              </w:rPr>
+              <w:fldChar w:fldCharType="separate"/>
+            </w:r>
+            <w:r>
+              <w:rPr>
+                <w:noProof/>
+                <w:webHidden/>
+              </w:rPr>
+              <w:t>1</w:t>
+            </w:r>
+            <w:r>
+              <w:rPr>
+                <w:noProof/>
+                <w:webHidden/>
+              </w:rPr>
+              <w:fldChar w:fldCharType="end"/>
+            </w:r>
+          </w:hyperlink>
+        </w:p>
+        <w:p>
+          <w:pPr>
+            <w:pStyle w:val="TOC3"/>
+            <w:tabs>
+              <w:tab w:val="left" w:pos="880"/>
+              <w:tab w:val="right" w:leader="dot" w:pos="9350"/>
+            </w:tabs>
+            <w:rPr>
+              <w:noProof/>
+            </w:rPr>
+          </w:pPr>
+          <w:hyperlink w:anchor="_Toc144644424" w:history="1">
+            <w:r>
+              <w:rPr>
+                <w:rStyle w:val="Hyperlink"/>
+                <w:noProof/>
+              </w:rPr>
+              <w:t>d.</w:t>
+            </w:r>
+            <w:r>
+              <w:rPr>
+                <w:noProof/>
+              </w:rPr>
+              <w:tab/>
+            </w:r>
+            <w:r>
+              <w:rPr>
+                <w:rStyle w:val="Hyperlink"/>
+                <w:noProof/>
+              </w:rPr>
+              <w:t>Configuring/Registering the class above in program.cs</w:t>
+            </w:r>
+            <w:r>
+              <w:rPr>
+                <w:noProof/>
+                <w:webHidden/>
+              </w:rPr>
+              <w:tab/>
+            </w:r>
+            <w:r>
+              <w:rPr>
+                <w:noProof/>
+                <w:webHidden/>
+              </w:rPr>
+              <w:fldChar w:fldCharType="begin"/>
+            </w:r>
+            <w:r>
+              <w:rPr>
+                <w:noProof/>
+                <w:webHidden/>
+              </w:rPr>
+              <w:instrText xml:space="preserve"> PAGEREF _Toc144644424 \h </w:instrText>
+            </w:r>
+            <w:r>
+              <w:rPr>
+                <w:noProof/>
+                <w:webHidden/>
+              </w:rPr>
+            </w:r>
+            <w:r>
+              <w:rPr>
+                <w:noProof/>
+                <w:webHidden/>
+              </w:rPr>
+              <w:fldChar w:fldCharType="separate"/>
+            </w:r>
+            <w:r>
+              <w:rPr>
+                <w:noProof/>
+                <w:webHidden/>
+              </w:rPr>
+              <w:t>1</w:t>
+            </w:r>
+            <w:r>
+              <w:rPr>
+                <w:noProof/>
+                <w:webHidden/>
+              </w:rPr>
+              <w:fldChar w:fldCharType="end"/>
+            </w:r>
+          </w:hyperlink>
+        </w:p>
+        <w:p>
+          <w:pPr>
+            <w:pStyle w:val="TOC3"/>
+            <w:tabs>
+              <w:tab w:val="left" w:pos="880"/>
+              <w:tab w:val="right" w:leader="dot" w:pos="9350"/>
+            </w:tabs>
+            <w:rPr>
+              <w:noProof/>
+            </w:rPr>
+          </w:pPr>
+          <w:hyperlink w:anchor="_Toc144644425" w:history="1">
+            <w:r>
+              <w:rPr>
+                <w:rStyle w:val="Hyperlink"/>
+                <w:noProof/>
+              </w:rPr>
+              <w:t>e.</w:t>
+            </w:r>
+            <w:r>
+              <w:rPr>
+                <w:noProof/>
+              </w:rPr>
+              <w:tab/>
+            </w:r>
+            <w:r>
+              <w:rPr>
+                <w:rStyle w:val="Hyperlink"/>
+                <w:noProof/>
+              </w:rPr>
+              <w:t>Using dependency injection to access the appsettings.json properties</w:t>
+            </w:r>
+            <w:r>
+              <w:rPr>
+                <w:noProof/>
+                <w:webHidden/>
+              </w:rPr>
+              <w:tab/>
+            </w:r>
+            <w:r>
+              <w:rPr>
+                <w:noProof/>
+                <w:webHidden/>
+              </w:rPr>
+              <w:fldChar w:fldCharType="begin"/>
+            </w:r>
+            <w:r>
+              <w:rPr>
+                <w:noProof/>
+                <w:webHidden/>
+              </w:rPr>
+              <w:instrText xml:space="preserve"> PAGEREF _Toc144644425 \h </w:instrText>
+            </w:r>
+            <w:r>
+              <w:rPr>
+                <w:noProof/>
+                <w:webHidden/>
+              </w:rPr>
+            </w:r>
+            <w:r>
+              <w:rPr>
+                <w:noProof/>
+                <w:webHidden/>
+              </w:rPr>
+              <w:fldChar w:fldCharType="separate"/>
+            </w:r>
+            <w:r>
+              <w:rPr>
+                <w:noProof/>
+                <w:webHidden/>
+              </w:rPr>
+              <w:t>2</w:t>
+            </w:r>
+            <w:r>
+              <w:rPr>
+                <w:noProof/>
+                <w:webHidden/>
+              </w:rPr>
+              <w:fldChar w:fldCharType="end"/>
+            </w:r>
+          </w:hyperlink>
+        </w:p>
+        <w:p>
+          <w:pPr>
             <w:jc w:val="both"/>
           </w:pPr>
-          <w:fldSimple w:instr=" TOC \o &quot;1-3&quot; \h \z \u ">
-            <w:r>
-              <w:rPr>
-                <w:b/>
-                <w:bCs/>
-                <w:noProof/>
-              </w:rPr>
-              <w:t>No table of contents entries found.</w:t>
-            </w:r>
-          </w:fldSimple>
+          <w:r>
+            <w:rPr>
+              <w:b/>
+              <w:bCs/>
+              <w:noProof/>
+            </w:rPr>
+            <w:fldChar w:fldCharType="end"/>
+          </w:r>
         </w:p>
       </w:sdtContent>
     </w:sdt>
@@ -183,53 +759,16 @@
     <w:p>
       <w:pPr>
         <w:pStyle w:val="Heading1"/>
-        <w:jc w:val="both"/>
-        <w:rPr>
-          <w:color w:val="auto"/>
-          <w:sz w:val="22"/>
-          <w:szCs w:val="22"/>
-        </w:rPr>
-      </w:pPr>
-      <w:r>
-        <w:rPr>
-          <w:rFonts w:ascii="Arial Black" w:hAnsi="Arial Black"/>
-          <w:color w:val="auto"/>
-          <w:sz w:val="22"/>
-          <w:szCs w:val="22"/>
-          <w:shd w:val="clear" w:color="auto" w:fill="FFC000"/>
-        </w:rPr>
+      </w:pPr>
+      <w:bookmarkStart w:id="0" w:name="_Toc144644419"/>
+      <w:r>
         <w:lastRenderedPageBreak/>
         <w:t>CHAPTER 1:</w:t>
       </w:r>
       <w:r>
-        <w:rPr>
-          <w:color w:val="auto"/>
-          <w:sz w:val="22"/>
-          <w:szCs w:val="22"/>
-        </w:rPr>
-        <w:t xml:space="preserve"> READING DATA FROM </w:t>
-      </w:r>
-      <w:proofErr w:type="spellStart"/>
-      <w:proofErr w:type="gramStart"/>
-      <w:r>
-        <w:rPr>
-          <w:rFonts w:ascii="Arial Black" w:hAnsi="Arial Black"/>
-          <w:color w:val="auto"/>
-          <w:sz w:val="22"/>
-          <w:szCs w:val="22"/>
-        </w:rPr>
-        <w:t>appsettings.json</w:t>
-      </w:r>
-      <w:proofErr w:type="spellEnd"/>
-      <w:proofErr w:type="gramEnd"/>
-      <w:r>
-        <w:rPr>
-          <w:color w:val="auto"/>
-          <w:sz w:val="22"/>
-          <w:szCs w:val="22"/>
-        </w:rPr>
-        <w:t xml:space="preserve"> USING STRONGLY TYPED CONFIGURATION</w:t>
-      </w:r>
+        <w:t xml:space="preserve"> READING DATA FROM appsettings.json USING STRONGLY TYPED CONFIGURATION</w:t>
+      </w:r>
+      <w:bookmarkEnd w:id="0"/>
     </w:p>
     <w:p>
       <w:pPr>
@@ -246,15 +785,7 @@
         <w:jc w:val="both"/>
       </w:pPr>
       <w:r>
-        <w:t xml:space="preserve">Define your object and its properties in the </w:t>
-      </w:r>
-      <w:proofErr w:type="spellStart"/>
-      <w:r>
-        <w:t>appsettings.json</w:t>
-      </w:r>
-      <w:proofErr w:type="spellEnd"/>
-      <w:r>
-        <w:t xml:space="preserve"> file</w:t>
+        <w:t>Define your object and its properties in the appsettings.json file</w:t>
       </w:r>
     </w:p>
     <w:p>
@@ -267,28 +798,10 @@
         <w:jc w:val="both"/>
       </w:pPr>
       <w:r>
-        <w:t xml:space="preserve">Create a C# class and specify properties that corresponds to the object properties defined in the </w:t>
-      </w:r>
-      <w:proofErr w:type="spellStart"/>
-      <w:r>
-        <w:t>appsettings.json</w:t>
-      </w:r>
-      <w:proofErr w:type="spellEnd"/>
-      <w:r>
-        <w:t xml:space="preserve"> file</w:t>
-      </w:r>
-      <w:r>
-        <w:t xml:space="preserve"> (Make sure the properties of the class mimics the object properties in the </w:t>
-      </w:r>
-      <w:proofErr w:type="spellStart"/>
-      <w:proofErr w:type="gramStart"/>
-      <w:r>
-        <w:t>appsettings.json</w:t>
-      </w:r>
-      <w:proofErr w:type="spellEnd"/>
-      <w:proofErr w:type="gramEnd"/>
-      <w:r>
-        <w:t>)</w:t>
+        <w:t>Create a C# class and specify properties that corresponds to the object properties defined in the appsettings.json file</w:t>
+      </w:r>
+      <w:r>
+        <w:t xml:space="preserve"> (Make sure the properties of the class mimics the object properties in the appsettings.json)</w:t>
       </w:r>
     </w:p>
     <w:p>
@@ -301,21 +814,8 @@
         <w:jc w:val="both"/>
       </w:pPr>
       <w:r>
-        <w:t xml:space="preserve">Add </w:t>
-      </w:r>
-      <w:proofErr w:type="spellStart"/>
-      <w:r>
-        <w:t>appsettings.json</w:t>
-      </w:r>
-      <w:proofErr w:type="spellEnd"/>
-      <w:r>
-        <w:t xml:space="preserve"> file in </w:t>
-      </w:r>
-      <w:proofErr w:type="spellStart"/>
-      <w:r>
-        <w:t>program.cs</w:t>
-      </w:r>
-      <w:proofErr w:type="spellEnd"/>
+        <w:t>Add appsettings.json file in program.cs</w:t>
+      </w:r>
     </w:p>
     <w:p>
       <w:pPr>
@@ -327,15 +827,7 @@
         <w:jc w:val="both"/>
       </w:pPr>
       <w:r>
-        <w:t xml:space="preserve">Configure/Register your class in the </w:t>
-      </w:r>
-      <w:proofErr w:type="spellStart"/>
-      <w:r>
-        <w:t>program.cs</w:t>
-      </w:r>
-      <w:proofErr w:type="spellEnd"/>
-      <w:r>
-        <w:t xml:space="preserve"> file</w:t>
+        <w:t>Configure/Register your class in the program.cs file</w:t>
       </w:r>
     </w:p>
     <w:p>
@@ -348,33 +840,18 @@
         <w:jc w:val="both"/>
       </w:pPr>
       <w:r>
-        <w:t xml:space="preserve">Use dependency injection of the class you created to access the properties in </w:t>
-      </w:r>
-      <w:proofErr w:type="spellStart"/>
-      <w:r>
-        <w:t>appsettings.json</w:t>
-      </w:r>
-      <w:proofErr w:type="spellEnd"/>
-      <w:r>
-        <w:t xml:space="preserve"> file</w:t>
+        <w:t>Use dependency injection of the class you created to access the properties in appsettings.json file</w:t>
       </w:r>
     </w:p>
     <w:p>
       <w:pPr>
         <w:pStyle w:val="Heading2"/>
-        <w:jc w:val="both"/>
-        <w:rPr>
-          <w:rFonts w:ascii="Arial Black" w:hAnsi="Arial Black"/>
-        </w:rPr>
-      </w:pPr>
-      <w:r>
-        <w:rPr>
-          <w:rFonts w:ascii="Arial Black" w:hAnsi="Arial Black"/>
-          <w:color w:val="FFFFFF" w:themeColor="background1"/>
-          <w:shd w:val="clear" w:color="auto" w:fill="C00000"/>
-        </w:rPr>
+      </w:pPr>
+      <w:bookmarkStart w:id="1" w:name="_Toc144644420"/>
+      <w:r>
         <w:t>DETAILS</w:t>
       </w:r>
+      <w:bookmarkEnd w:id="1"/>
     </w:p>
     <w:p>
       <w:pPr>
@@ -385,16 +862,11 @@
         </w:numPr>
         <w:jc w:val="both"/>
       </w:pPr>
-      <w:r>
-        <w:t xml:space="preserve">Defining object and its properties in </w:t>
-      </w:r>
-      <w:proofErr w:type="spellStart"/>
-      <w:proofErr w:type="gramStart"/>
-      <w:r>
-        <w:t>appsettings.json</w:t>
-      </w:r>
-      <w:proofErr w:type="spellEnd"/>
-      <w:proofErr w:type="gramEnd"/>
+      <w:bookmarkStart w:id="2" w:name="_Toc144644421"/>
+      <w:r>
+        <w:t>Defining object and its properties in appsettings.json</w:t>
+      </w:r>
+      <w:bookmarkEnd w:id="2"/>
     </w:p>
     <w:p>
       <w:pPr>
@@ -424,29 +896,7 @@
           <w:szCs w:val="19"/>
           <w:lang w:val="en-GH"/>
         </w:rPr>
-        <w:t>"</w:t>
-      </w:r>
-      <w:proofErr w:type="spellStart"/>
-      <w:r>
-        <w:rPr>
-          <w:rFonts w:ascii="Cascadia Mono" w:hAnsi="Cascadia Mono" w:cs="Cascadia Mono"/>
-          <w:color w:val="2E75B6"/>
-          <w:sz w:val="19"/>
-          <w:szCs w:val="19"/>
-          <w:lang w:val="en-GH"/>
-        </w:rPr>
-        <w:t>MyAppSettings</w:t>
-      </w:r>
-      <w:proofErr w:type="spellEnd"/>
-      <w:r>
-        <w:rPr>
-          <w:rFonts w:ascii="Cascadia Mono" w:hAnsi="Cascadia Mono" w:cs="Cascadia Mono"/>
-          <w:color w:val="2E75B6"/>
-          <w:sz w:val="19"/>
-          <w:szCs w:val="19"/>
-          <w:lang w:val="en-GH"/>
-        </w:rPr>
-        <w:t>"</w:t>
+        <w:t>"MyAppSettings"</w:t>
       </w:r>
       <w:r>
         <w:rPr>
@@ -578,29 +1028,7 @@
           <w:szCs w:val="19"/>
           <w:lang w:val="en-GH"/>
         </w:rPr>
-        <w:t>"</w:t>
-      </w:r>
-      <w:proofErr w:type="spellStart"/>
-      <w:r>
-        <w:rPr>
-          <w:rFonts w:ascii="Cascadia Mono" w:hAnsi="Cascadia Mono" w:cs="Cascadia Mono"/>
-          <w:color w:val="A31515"/>
-          <w:sz w:val="19"/>
-          <w:szCs w:val="19"/>
-          <w:lang w:val="en-GH"/>
-        </w:rPr>
-        <w:t>mypassword</w:t>
-      </w:r>
-      <w:proofErr w:type="spellEnd"/>
-      <w:r>
-        <w:rPr>
-          <w:rFonts w:ascii="Cascadia Mono" w:hAnsi="Cascadia Mono" w:cs="Cascadia Mono"/>
-          <w:color w:val="A31515"/>
-          <w:sz w:val="19"/>
-          <w:szCs w:val="19"/>
-          <w:lang w:val="en-GH"/>
-        </w:rPr>
-        <w:t>"</w:t>
+        <w:t>"mypassword"</w:t>
       </w:r>
     </w:p>
     <w:p>
@@ -645,20 +1073,14 @@
         </w:numPr>
         <w:jc w:val="both"/>
       </w:pPr>
-      <w:r>
-        <w:t xml:space="preserve">Creating the C# class to mimic the properties in </w:t>
-      </w:r>
-      <w:proofErr w:type="spellStart"/>
-      <w:r>
-        <w:t>appsettings.json</w:t>
-      </w:r>
-      <w:proofErr w:type="spellEnd"/>
-      <w:r>
-        <w:t xml:space="preserve"> fi</w:t>
+      <w:bookmarkStart w:id="3" w:name="_Toc144644422"/>
+      <w:r>
+        <w:t>Creating the C# class to mimic the properties in appsettings.json fi</w:t>
       </w:r>
       <w:r>
         <w:t>le that you want to read/access</w:t>
       </w:r>
+      <w:bookmarkEnd w:id="3"/>
     </w:p>
     <w:p>
       <w:pPr>
@@ -720,7 +1142,6 @@
         </w:rPr>
         <w:t xml:space="preserve"> </w:t>
       </w:r>
-      <w:proofErr w:type="spellStart"/>
       <w:r>
         <w:rPr>
           <w:rFonts w:ascii="Cascadia Mono" w:hAnsi="Cascadia Mono" w:cs="Cascadia Mono"/>
@@ -731,7 +1152,6 @@
         </w:rPr>
         <w:t>AppSettings</w:t>
       </w:r>
-      <w:proofErr w:type="spellEnd"/>
       <w:r>
         <w:rPr>
           <w:rFonts w:ascii="Cascadia Mono" w:hAnsi="Cascadia Mono" w:cs="Cascadia Mono"/>
@@ -842,18 +1262,7 @@
           <w:szCs w:val="19"/>
           <w:lang w:val="en-GH"/>
         </w:rPr>
-        <w:t xml:space="preserve"> email </w:t>
-      </w:r>
-      <w:proofErr w:type="gramStart"/>
-      <w:r>
-        <w:rPr>
-          <w:rFonts w:ascii="Cascadia Mono" w:hAnsi="Cascadia Mono" w:cs="Cascadia Mono"/>
-          <w:color w:val="000000"/>
-          <w:sz w:val="19"/>
-          <w:szCs w:val="19"/>
-          <w:lang w:val="en-GH"/>
-        </w:rPr>
-        <w:t xml:space="preserve">{ </w:t>
+        <w:t xml:space="preserve"> email { </w:t>
       </w:r>
       <w:r>
         <w:rPr>
@@ -865,7 +1274,6 @@
         </w:rPr>
         <w:t>get</w:t>
       </w:r>
-      <w:proofErr w:type="gramEnd"/>
       <w:r>
         <w:rPr>
           <w:rFonts w:ascii="Cascadia Mono" w:hAnsi="Cascadia Mono" w:cs="Cascadia Mono"/>
@@ -946,7 +1354,6 @@
         </w:rPr>
         <w:t xml:space="preserve">” in </w:t>
       </w:r>
-      <w:proofErr w:type="spellStart"/>
       <w:r>
         <w:rPr>
           <w:rFonts w:ascii="Cascadia Mono" w:hAnsi="Cascadia Mono" w:cs="Cascadia Mono"/>
@@ -957,7 +1364,6 @@
         </w:rPr>
         <w:t>appsetings.json</w:t>
       </w:r>
-      <w:proofErr w:type="spellEnd"/>
     </w:p>
     <w:p>
       <w:pPr>
@@ -1022,18 +1428,7 @@
           <w:szCs w:val="19"/>
           <w:lang w:val="en-GH"/>
         </w:rPr>
-        <w:t xml:space="preserve"> password </w:t>
-      </w:r>
-      <w:proofErr w:type="gramStart"/>
-      <w:r>
-        <w:rPr>
-          <w:rFonts w:ascii="Cascadia Mono" w:hAnsi="Cascadia Mono" w:cs="Cascadia Mono"/>
-          <w:color w:val="000000"/>
-          <w:sz w:val="19"/>
-          <w:szCs w:val="19"/>
-          <w:lang w:val="en-GH"/>
-        </w:rPr>
-        <w:t xml:space="preserve">{ </w:t>
+        <w:t xml:space="preserve"> password { </w:t>
       </w:r>
       <w:r>
         <w:rPr>
@@ -1045,7 +1440,6 @@
         </w:rPr>
         <w:t>get</w:t>
       </w:r>
-      <w:proofErr w:type="gramEnd"/>
       <w:r>
         <w:rPr>
           <w:rFonts w:ascii="Cascadia Mono" w:hAnsi="Cascadia Mono" w:cs="Cascadia Mono"/>
@@ -1126,7 +1520,6 @@
         </w:rPr>
         <w:t xml:space="preserve">” in </w:t>
       </w:r>
-      <w:proofErr w:type="spellStart"/>
       <w:r>
         <w:rPr>
           <w:rFonts w:ascii="Cascadia Mono" w:hAnsi="Cascadia Mono" w:cs="Cascadia Mono"/>
@@ -1137,7 +1530,6 @@
         </w:rPr>
         <w:t>appsetings.json</w:t>
       </w:r>
-      <w:proofErr w:type="spellEnd"/>
     </w:p>
     <w:p>
       <w:pPr>
@@ -1181,24 +1573,11 @@
           <w:numId w:val="3"/>
         </w:numPr>
       </w:pPr>
-      <w:r>
-        <w:t xml:space="preserve">Adding </w:t>
-      </w:r>
-      <w:proofErr w:type="spellStart"/>
-      <w:proofErr w:type="gramStart"/>
-      <w:r>
-        <w:t>appsettings.json</w:t>
-      </w:r>
-      <w:proofErr w:type="spellEnd"/>
-      <w:proofErr w:type="gramEnd"/>
-      <w:r>
-        <w:t xml:space="preserve"> in </w:t>
-      </w:r>
-      <w:proofErr w:type="spellStart"/>
-      <w:r>
-        <w:t>program.cs</w:t>
-      </w:r>
-      <w:proofErr w:type="spellEnd"/>
+      <w:bookmarkStart w:id="4" w:name="_Toc144644423"/>
+      <w:r>
+        <w:t>Adding appsettings.json in program.cs</w:t>
+      </w:r>
+      <w:bookmarkEnd w:id="4"/>
     </w:p>
     <w:p/>
     <w:p>
@@ -1224,29 +1603,7 @@
           <w:szCs w:val="19"/>
           <w:lang w:val="en-GH"/>
         </w:rPr>
-        <w:t xml:space="preserve">//Adding </w:t>
-      </w:r>
-      <w:proofErr w:type="spellStart"/>
-      <w:r>
-        <w:rPr>
-          <w:rFonts w:ascii="Cascadia Mono" w:hAnsi="Cascadia Mono" w:cs="Cascadia Mono"/>
-          <w:color w:val="008000"/>
-          <w:sz w:val="19"/>
-          <w:szCs w:val="19"/>
-          <w:lang w:val="en-GH"/>
-        </w:rPr>
-        <w:t>apsettings.json</w:t>
-      </w:r>
-      <w:proofErr w:type="spellEnd"/>
-      <w:r>
-        <w:rPr>
-          <w:rFonts w:ascii="Cascadia Mono" w:hAnsi="Cascadia Mono" w:cs="Cascadia Mono"/>
-          <w:color w:val="008000"/>
-          <w:sz w:val="19"/>
-          <w:szCs w:val="19"/>
-          <w:lang w:val="en-GH"/>
-        </w:rPr>
-        <w:t xml:space="preserve"> file</w:t>
+        <w:t>//Adding apsettings.json file</w:t>
       </w:r>
     </w:p>
     <w:p>
@@ -1261,29 +1618,15 @@
           <w:lang w:val="en-GH"/>
         </w:rPr>
       </w:pPr>
-      <w:proofErr w:type="spellStart"/>
-      <w:proofErr w:type="gramStart"/>
-      <w:r>
-        <w:rPr>
-          <w:rFonts w:ascii="Cascadia Mono" w:hAnsi="Cascadia Mono" w:cs="Cascadia Mono"/>
-          <w:color w:val="000000"/>
-          <w:sz w:val="19"/>
-          <w:szCs w:val="19"/>
-          <w:lang w:val="en-GH"/>
-        </w:rPr>
-        <w:t>builder.Configuration.AddJsonFile</w:t>
-      </w:r>
-      <w:proofErr w:type="spellEnd"/>
-      <w:proofErr w:type="gramEnd"/>
-      <w:r>
-        <w:rPr>
-          <w:rFonts w:ascii="Cascadia Mono" w:hAnsi="Cascadia Mono" w:cs="Cascadia Mono"/>
-          <w:color w:val="000000"/>
-          <w:sz w:val="19"/>
-          <w:szCs w:val="19"/>
-          <w:lang w:val="en-GH"/>
-        </w:rPr>
-        <w:t>(</w:t>
+      <w:r>
+        <w:rPr>
+          <w:rFonts w:ascii="Cascadia Mono" w:hAnsi="Cascadia Mono" w:cs="Cascadia Mono"/>
+          <w:color w:val="000000"/>
+          <w:sz w:val="19"/>
+          <w:szCs w:val="19"/>
+          <w:lang w:val="en-GH"/>
+        </w:rPr>
+        <w:t>builder.Configuration.AddJsonFile(</w:t>
       </w:r>
       <w:r>
         <w:rPr>
@@ -1293,29 +1636,7 @@
           <w:szCs w:val="19"/>
           <w:lang w:val="en-GH"/>
         </w:rPr>
-        <w:t>"</w:t>
-      </w:r>
-      <w:proofErr w:type="spellStart"/>
-      <w:r>
-        <w:rPr>
-          <w:rFonts w:ascii="Cascadia Mono" w:hAnsi="Cascadia Mono" w:cs="Cascadia Mono"/>
-          <w:color w:val="A31515"/>
-          <w:sz w:val="19"/>
-          <w:szCs w:val="19"/>
-          <w:lang w:val="en-GH"/>
-        </w:rPr>
-        <w:t>appsettings.json</w:t>
-      </w:r>
-      <w:proofErr w:type="spellEnd"/>
-      <w:r>
-        <w:rPr>
-          <w:rFonts w:ascii="Cascadia Mono" w:hAnsi="Cascadia Mono" w:cs="Cascadia Mono"/>
-          <w:color w:val="A31515"/>
-          <w:sz w:val="19"/>
-          <w:szCs w:val="19"/>
-          <w:lang w:val="en-GH"/>
-        </w:rPr>
-        <w:t>"</w:t>
+        <w:t>"appsettings.json"</w:t>
       </w:r>
       <w:r>
         <w:rPr>
@@ -1346,17 +1667,14 @@
           <w:numId w:val="3"/>
         </w:numPr>
       </w:pPr>
+      <w:bookmarkStart w:id="5" w:name="_Toc144644424"/>
       <w:r>
         <w:t>Configuring</w:t>
       </w:r>
       <w:r>
-        <w:t xml:space="preserve">/Registering the class above in </w:t>
-      </w:r>
-      <w:proofErr w:type="spellStart"/>
-      <w:r>
-        <w:t>program.cs</w:t>
-      </w:r>
-      <w:proofErr w:type="spellEnd"/>
+        <w:t>/Registering the class above in program.cs</w:t>
+      </w:r>
+      <w:bookmarkEnd w:id="5"/>
     </w:p>
     <w:p/>
     <w:p>
@@ -1397,27 +1715,15 @@
           <w:lang w:val="en-GH"/>
         </w:rPr>
       </w:pPr>
-      <w:proofErr w:type="gramStart"/>
-      <w:r>
-        <w:rPr>
-          <w:rFonts w:ascii="Cascadia Mono" w:hAnsi="Cascadia Mono" w:cs="Cascadia Mono"/>
-          <w:color w:val="000000"/>
-          <w:sz w:val="19"/>
-          <w:szCs w:val="19"/>
-          <w:lang w:val="en-GH"/>
-        </w:rPr>
-        <w:t>builder.Services.Configure</w:t>
-      </w:r>
-      <w:proofErr w:type="gramEnd"/>
-      <w:r>
-        <w:rPr>
-          <w:rFonts w:ascii="Cascadia Mono" w:hAnsi="Cascadia Mono" w:cs="Cascadia Mono"/>
-          <w:color w:val="000000"/>
-          <w:sz w:val="19"/>
-          <w:szCs w:val="19"/>
-          <w:lang w:val="en-GH"/>
-        </w:rPr>
-        <w:t>&lt;AppSettings&gt;(builder.Configuration.GetSection(</w:t>
+      <w:r>
+        <w:rPr>
+          <w:rFonts w:ascii="Cascadia Mono" w:hAnsi="Cascadia Mono" w:cs="Cascadia Mono"/>
+          <w:color w:val="000000"/>
+          <w:sz w:val="19"/>
+          <w:szCs w:val="19"/>
+          <w:lang w:val="en-GH"/>
+        </w:rPr>
+        <w:t>builder.Services.Configure&lt;AppSettings&gt;(builder.Configuration.GetSection(</w:t>
       </w:r>
       <w:r>
         <w:rPr>
@@ -1474,20 +1780,12 @@
           <w:numId w:val="3"/>
         </w:numPr>
       </w:pPr>
+      <w:bookmarkStart w:id="6" w:name="_Toc144644425"/>
       <w:r>
         <w:lastRenderedPageBreak/>
-        <w:t xml:space="preserve">Using dependency injection to access the </w:t>
-      </w:r>
-      <w:proofErr w:type="spellStart"/>
-      <w:proofErr w:type="gramStart"/>
-      <w:r>
-        <w:t>appsettings.json</w:t>
-      </w:r>
-      <w:proofErr w:type="spellEnd"/>
-      <w:proofErr w:type="gramEnd"/>
-      <w:r>
-        <w:t xml:space="preserve"> properties</w:t>
-      </w:r>
+        <w:t>Using dependency injection to access the appsettings.json properties</w:t>
+      </w:r>
+      <w:bookmarkEnd w:id="6"/>
     </w:p>
     <w:p/>
     <w:p>
@@ -1497,7 +1795,6 @@
       <w:r>
         <w:t xml:space="preserve">Create a constructor out of your controller. In this code below, the of my controller class is </w:t>
       </w:r>
-      <w:proofErr w:type="spellStart"/>
       <w:r>
         <w:rPr>
           <w:b/>
@@ -1505,7 +1802,6 @@
         </w:rPr>
         <w:t>HomeController</w:t>
       </w:r>
-      <w:proofErr w:type="spellEnd"/>
     </w:p>
     <w:p>
       <w:pPr>
@@ -1542,7 +1838,6 @@
         </w:rPr>
         <w:t xml:space="preserve"> </w:t>
       </w:r>
-      <w:proofErr w:type="spellStart"/>
       <w:r>
         <w:rPr>
           <w:rFonts w:ascii="Cascadia Mono" w:hAnsi="Cascadia Mono" w:cs="Cascadia Mono"/>
@@ -1553,60 +1848,15 @@
         </w:rPr>
         <w:t>readonly</w:t>
       </w:r>
-      <w:proofErr w:type="spellEnd"/>
-      <w:r>
-        <w:rPr>
-          <w:rFonts w:ascii="Cascadia Mono" w:hAnsi="Cascadia Mono" w:cs="Cascadia Mono"/>
-          <w:color w:val="000000"/>
-          <w:sz w:val="19"/>
-          <w:szCs w:val="19"/>
-          <w:lang w:val="en-GH"/>
-        </w:rPr>
-        <w:t xml:space="preserve"> </w:t>
-      </w:r>
-      <w:proofErr w:type="spellStart"/>
-      <w:r>
-        <w:rPr>
-          <w:rFonts w:ascii="Cascadia Mono" w:hAnsi="Cascadia Mono" w:cs="Cascadia Mono"/>
-          <w:color w:val="000000"/>
-          <w:sz w:val="19"/>
-          <w:szCs w:val="19"/>
-          <w:lang w:val="en-GH"/>
-        </w:rPr>
-        <w:t>AppSettings</w:t>
-      </w:r>
-      <w:proofErr w:type="spellEnd"/>
-      <w:r>
-        <w:rPr>
-          <w:rFonts w:ascii="Cascadia Mono" w:hAnsi="Cascadia Mono" w:cs="Cascadia Mono"/>
-          <w:color w:val="000000"/>
-          <w:sz w:val="19"/>
-          <w:szCs w:val="19"/>
-          <w:lang w:val="en-GH"/>
-        </w:rPr>
-        <w:t xml:space="preserve"> _</w:t>
-      </w:r>
-      <w:proofErr w:type="spellStart"/>
-      <w:r>
-        <w:rPr>
-          <w:rFonts w:ascii="Cascadia Mono" w:hAnsi="Cascadia Mono" w:cs="Cascadia Mono"/>
-          <w:color w:val="000000"/>
-          <w:sz w:val="19"/>
-          <w:szCs w:val="19"/>
-          <w:lang w:val="en-GH"/>
-        </w:rPr>
-        <w:t>appSettings</w:t>
-      </w:r>
-      <w:proofErr w:type="spellEnd"/>
-      <w:r>
-        <w:rPr>
-          <w:rFonts w:ascii="Cascadia Mono" w:hAnsi="Cascadia Mono" w:cs="Cascadia Mono"/>
-          <w:color w:val="000000"/>
-          <w:sz w:val="19"/>
-          <w:szCs w:val="19"/>
-          <w:lang w:val="en-GH"/>
-        </w:rPr>
-        <w:t>;</w:t>
+      <w:r>
+        <w:rPr>
+          <w:rFonts w:ascii="Cascadia Mono" w:hAnsi="Cascadia Mono" w:cs="Cascadia Mono"/>
+          <w:color w:val="000000"/>
+          <w:sz w:val="19"/>
+          <w:szCs w:val="19"/>
+          <w:lang w:val="en-GH"/>
+        </w:rPr>
+        <w:t xml:space="preserve"> AppSettings _appSettings;</w:t>
       </w:r>
     </w:p>
     <w:p>
@@ -1670,8 +1920,6 @@
         </w:rPr>
         <w:t xml:space="preserve"> </w:t>
       </w:r>
-      <w:proofErr w:type="spellStart"/>
-      <w:proofErr w:type="gramStart"/>
       <w:r>
         <w:rPr>
           <w:rFonts w:ascii="Cascadia Mono" w:hAnsi="Cascadia Mono" w:cs="Cascadia Mono"/>
@@ -1682,83 +1930,15 @@
         </w:rPr>
         <w:t>HomeController</w:t>
       </w:r>
-      <w:proofErr w:type="spellEnd"/>
-      <w:r>
-        <w:rPr>
-          <w:rFonts w:ascii="Cascadia Mono" w:hAnsi="Cascadia Mono" w:cs="Cascadia Mono"/>
-          <w:color w:val="000000"/>
-          <w:sz w:val="19"/>
-          <w:szCs w:val="19"/>
-          <w:lang w:val="en-GH"/>
-        </w:rPr>
-        <w:t>(</w:t>
-      </w:r>
-      <w:proofErr w:type="spellStart"/>
-      <w:proofErr w:type="gramEnd"/>
-      <w:r>
-        <w:rPr>
-          <w:rFonts w:ascii="Cascadia Mono" w:hAnsi="Cascadia Mono" w:cs="Cascadia Mono"/>
-          <w:color w:val="000000"/>
-          <w:sz w:val="19"/>
-          <w:szCs w:val="19"/>
-          <w:lang w:val="en-GH"/>
-        </w:rPr>
-        <w:t>IOptions</w:t>
-      </w:r>
-      <w:proofErr w:type="spellEnd"/>
-      <w:r>
-        <w:rPr>
-          <w:rFonts w:ascii="Cascadia Mono" w:hAnsi="Cascadia Mono" w:cs="Cascadia Mono"/>
-          <w:color w:val="000000"/>
-          <w:sz w:val="19"/>
-          <w:szCs w:val="19"/>
-          <w:lang w:val="en-GH"/>
-        </w:rPr>
-        <w:t>&lt;</w:t>
-      </w:r>
-      <w:proofErr w:type="spellStart"/>
-      <w:r>
-        <w:rPr>
-          <w:rFonts w:ascii="Cascadia Mono" w:hAnsi="Cascadia Mono" w:cs="Cascadia Mono"/>
-          <w:color w:val="000000"/>
-          <w:sz w:val="19"/>
-          <w:szCs w:val="19"/>
-          <w:lang w:val="en-GH"/>
-        </w:rPr>
-        <w:t>AppSettings</w:t>
-      </w:r>
-      <w:proofErr w:type="spellEnd"/>
-      <w:r>
-        <w:rPr>
-          <w:rFonts w:ascii="Cascadia Mono" w:hAnsi="Cascadia Mono" w:cs="Cascadia Mono"/>
-          <w:color w:val="000000"/>
-          <w:sz w:val="19"/>
-          <w:szCs w:val="19"/>
-          <w:lang w:val="en-GH"/>
-        </w:rPr>
-        <w:t xml:space="preserve">&gt; </w:t>
-      </w:r>
-      <w:proofErr w:type="spellStart"/>
-      <w:r>
-        <w:rPr>
-          <w:rFonts w:ascii="Cascadia Mono" w:hAnsi="Cascadia Mono" w:cs="Cascadia Mono"/>
-          <w:color w:val="000000"/>
-          <w:sz w:val="19"/>
-          <w:szCs w:val="19"/>
-          <w:lang w:val="en-GH"/>
-        </w:rPr>
-        <w:t>appSettings</w:t>
-      </w:r>
-      <w:proofErr w:type="spellEnd"/>
-      <w:r>
-        <w:rPr>
-          <w:rFonts w:ascii="Cascadia Mono" w:hAnsi="Cascadia Mono" w:cs="Cascadia Mono"/>
-          <w:color w:val="000000"/>
-          <w:sz w:val="19"/>
-          <w:szCs w:val="19"/>
-          <w:lang w:val="en-GH"/>
-        </w:rPr>
-        <w:t>)</w:t>
+      <w:r>
+        <w:rPr>
+          <w:rFonts w:ascii="Cascadia Mono" w:hAnsi="Cascadia Mono" w:cs="Cascadia Mono"/>
+          <w:color w:val="000000"/>
+          <w:sz w:val="19"/>
+          <w:szCs w:val="19"/>
+          <w:lang w:val="en-GH"/>
+        </w:rPr>
+        <w:t>(IOptions&lt;AppSettings&gt; appSettings)</w:t>
       </w:r>
     </w:p>
     <w:p>
@@ -1810,56 +1990,19 @@
           <w:szCs w:val="19"/>
           <w:lang w:val="en-GH"/>
         </w:rPr>
-        <w:t xml:space="preserve">            _</w:t>
-      </w:r>
-      <w:proofErr w:type="spellStart"/>
-      <w:r>
-        <w:rPr>
-          <w:rFonts w:ascii="Cascadia Mono" w:hAnsi="Cascadia Mono" w:cs="Cascadia Mono"/>
-          <w:color w:val="000000"/>
-          <w:sz w:val="19"/>
-          <w:szCs w:val="19"/>
-          <w:lang w:val="en-GH"/>
-        </w:rPr>
-        <w:t>appSettings</w:t>
-      </w:r>
-      <w:proofErr w:type="spellEnd"/>
-      <w:r>
-        <w:rPr>
-          <w:rFonts w:ascii="Cascadia Mono" w:hAnsi="Cascadia Mono" w:cs="Cascadia Mono"/>
-          <w:color w:val="000000"/>
-          <w:sz w:val="19"/>
-          <w:szCs w:val="19"/>
-          <w:lang w:val="en-GH"/>
-        </w:rPr>
-        <w:t xml:space="preserve"> = </w:t>
-      </w:r>
-      <w:proofErr w:type="spellStart"/>
-      <w:r>
-        <w:rPr>
-          <w:rFonts w:ascii="Cascadia Mono" w:hAnsi="Cascadia Mono" w:cs="Cascadia Mono"/>
-          <w:color w:val="000000"/>
-          <w:sz w:val="19"/>
-          <w:szCs w:val="19"/>
-          <w:lang w:val="en-GH"/>
-        </w:rPr>
-        <w:t>appSettings.Value</w:t>
-      </w:r>
-      <w:proofErr w:type="spellEnd"/>
-      <w:r>
-        <w:rPr>
-          <w:rFonts w:ascii="Cascadia Mono" w:hAnsi="Cascadia Mono" w:cs="Cascadia Mono"/>
-          <w:color w:val="000000"/>
-          <w:sz w:val="19"/>
-          <w:szCs w:val="19"/>
-          <w:lang w:val="en-GH"/>
-        </w:rPr>
-        <w:t>;</w:t>
+        <w:t xml:space="preserve">            _appSettings = appSettings.Value;</w:t>
       </w:r>
     </w:p>
     <w:p>
       <w:pPr>
         <w:ind w:left="360"/>
+        <w:rPr>
+          <w:rFonts w:ascii="Cascadia Mono" w:hAnsi="Cascadia Mono" w:cs="Cascadia Mono"/>
+          <w:color w:val="000000"/>
+          <w:sz w:val="19"/>
+          <w:szCs w:val="19"/>
+          <w:lang w:val="en-GH"/>
+        </w:rPr>
       </w:pPr>
       <w:r>
         <w:rPr>
@@ -1871,6 +2014,72 @@
         </w:rPr>
         <w:t xml:space="preserve">        }</w:t>
       </w:r>
+    </w:p>
+    <w:p/>
+    <w:p>
+      <w:r>
+        <w:br w:type="page"/>
+      </w:r>
+    </w:p>
+    <w:p>
+      <w:pPr>
+        <w:pStyle w:val="Heading1"/>
+      </w:pPr>
+      <w:r>
+        <w:rPr>
+          <w:rStyle w:val="Heading1Char"/>
+        </w:rPr>
+        <w:lastRenderedPageBreak/>
+        <w:t>CHAPTER 2:</w:t>
+      </w:r>
+      <w:r>
+        <w:t xml:space="preserve"> FILE PROCESSING</w:t>
+      </w:r>
+    </w:p>
+    <w:p/>
+    <w:p>
+      <w:pPr>
+        <w:pStyle w:val="Heading2"/>
+      </w:pPr>
+      <w:r>
+        <w:t>DETAILS</w:t>
+      </w:r>
+    </w:p>
+    <w:p>
+      <w:pPr>
+        <w:pStyle w:val="Heading3"/>
+      </w:pPr>
+      <w:r>
+        <w:t xml:space="preserve">Creating and </w:t>
+      </w:r>
+      <w:r>
+        <w:t>s</w:t>
+      </w:r>
+      <w:r>
+        <w:t>toring a file</w:t>
+      </w:r>
+    </w:p>
+    <w:p>
+      <w:pPr>
+        <w:pStyle w:val="ListParagraph"/>
+        <w:numPr>
+          <w:ilvl w:val="0"/>
+          <w:numId w:val="5"/>
+        </w:numPr>
+      </w:pPr>
+      <w:r>
+        <w:br w:type="page"/>
+      </w:r>
+    </w:p>
+    <w:p>
+      <w:pPr>
+        <w:ind w:left="360"/>
+      </w:pPr>
+    </w:p>
+    <w:p>
+      <w:pPr>
+        <w:ind w:left="360"/>
+      </w:pPr>
     </w:p>
     <w:sectPr>
       <w:footerReference w:type="default" r:id="rId8"/>
@@ -2192,6 +2401,119 @@
     </w:lvl>
   </w:abstractNum>
   <w:abstractNum w:abstractNumId="2" w15:restartNumberingAfterBreak="0">
+    <w:nsid w:val="1F05339D"/>
+    <w:multiLevelType w:val="hybridMultilevel"/>
+    <w:tmpl w:val="97866DA6"/>
+    <w:lvl w:ilvl="0" w:tplc="20000001">
+      <w:start w:val="1"/>
+      <w:numFmt w:val="bullet"/>
+      <w:lvlText w:val=""/>
+      <w:lvlJc w:val="left"/>
+      <w:pPr>
+        <w:ind w:left="3600" w:hanging="360"/>
+      </w:pPr>
+      <w:rPr>
+        <w:rFonts w:ascii="Symbol" w:hAnsi="Symbol" w:hint="default"/>
+      </w:rPr>
+    </w:lvl>
+    <w:lvl w:ilvl="1" w:tplc="20000003" w:tentative="1">
+      <w:start w:val="1"/>
+      <w:numFmt w:val="bullet"/>
+      <w:lvlText w:val="o"/>
+      <w:lvlJc w:val="left"/>
+      <w:pPr>
+        <w:ind w:left="4320" w:hanging="360"/>
+      </w:pPr>
+      <w:rPr>
+        <w:rFonts w:ascii="Courier New" w:hAnsi="Courier New" w:cs="Courier New" w:hint="default"/>
+      </w:rPr>
+    </w:lvl>
+    <w:lvl w:ilvl="2" w:tplc="20000005" w:tentative="1">
+      <w:start w:val="1"/>
+      <w:numFmt w:val="bullet"/>
+      <w:lvlText w:val=""/>
+      <w:lvlJc w:val="left"/>
+      <w:pPr>
+        <w:ind w:left="5040" w:hanging="360"/>
+      </w:pPr>
+      <w:rPr>
+        <w:rFonts w:ascii="Wingdings" w:hAnsi="Wingdings" w:hint="default"/>
+      </w:rPr>
+    </w:lvl>
+    <w:lvl w:ilvl="3" w:tplc="20000001" w:tentative="1">
+      <w:start w:val="1"/>
+      <w:numFmt w:val="bullet"/>
+      <w:lvlText w:val=""/>
+      <w:lvlJc w:val="left"/>
+      <w:pPr>
+        <w:ind w:left="5760" w:hanging="360"/>
+      </w:pPr>
+      <w:rPr>
+        <w:rFonts w:ascii="Symbol" w:hAnsi="Symbol" w:hint="default"/>
+      </w:rPr>
+    </w:lvl>
+    <w:lvl w:ilvl="4" w:tplc="20000003" w:tentative="1">
+      <w:start w:val="1"/>
+      <w:numFmt w:val="bullet"/>
+      <w:lvlText w:val="o"/>
+      <w:lvlJc w:val="left"/>
+      <w:pPr>
+        <w:ind w:left="6480" w:hanging="360"/>
+      </w:pPr>
+      <w:rPr>
+        <w:rFonts w:ascii="Courier New" w:hAnsi="Courier New" w:cs="Courier New" w:hint="default"/>
+      </w:rPr>
+    </w:lvl>
+    <w:lvl w:ilvl="5" w:tplc="20000005" w:tentative="1">
+      <w:start w:val="1"/>
+      <w:numFmt w:val="bullet"/>
+      <w:lvlText w:val=""/>
+      <w:lvlJc w:val="left"/>
+      <w:pPr>
+        <w:ind w:left="7200" w:hanging="360"/>
+      </w:pPr>
+      <w:rPr>
+        <w:rFonts w:ascii="Wingdings" w:hAnsi="Wingdings" w:hint="default"/>
+      </w:rPr>
+    </w:lvl>
+    <w:lvl w:ilvl="6" w:tplc="20000001" w:tentative="1">
+      <w:start w:val="1"/>
+      <w:numFmt w:val="bullet"/>
+      <w:lvlText w:val=""/>
+      <w:lvlJc w:val="left"/>
+      <w:pPr>
+        <w:ind w:left="7920" w:hanging="360"/>
+      </w:pPr>
+      <w:rPr>
+        <w:rFonts w:ascii="Symbol" w:hAnsi="Symbol" w:hint="default"/>
+      </w:rPr>
+    </w:lvl>
+    <w:lvl w:ilvl="7" w:tplc="20000003" w:tentative="1">
+      <w:start w:val="1"/>
+      <w:numFmt w:val="bullet"/>
+      <w:lvlText w:val="o"/>
+      <w:lvlJc w:val="left"/>
+      <w:pPr>
+        <w:ind w:left="8640" w:hanging="360"/>
+      </w:pPr>
+      <w:rPr>
+        <w:rFonts w:ascii="Courier New" w:hAnsi="Courier New" w:cs="Courier New" w:hint="default"/>
+      </w:rPr>
+    </w:lvl>
+    <w:lvl w:ilvl="8" w:tplc="20000005" w:tentative="1">
+      <w:start w:val="1"/>
+      <w:numFmt w:val="bullet"/>
+      <w:lvlText w:val=""/>
+      <w:lvlJc w:val="left"/>
+      <w:pPr>
+        <w:ind w:left="9360" w:hanging="360"/>
+      </w:pPr>
+      <w:rPr>
+        <w:rFonts w:ascii="Wingdings" w:hAnsi="Wingdings" w:hint="default"/>
+      </w:rPr>
+    </w:lvl>
+  </w:abstractNum>
+  <w:abstractNum w:abstractNumId="3" w15:restartNumberingAfterBreak="0">
     <w:nsid w:val="20E52B86"/>
     <w:multiLevelType w:val="hybridMultilevel"/>
     <w:tmpl w:val="1616C794"/>
@@ -2280,14 +2602,249 @@
       </w:pPr>
     </w:lvl>
   </w:abstractNum>
+  <w:abstractNum w:abstractNumId="4" w15:restartNumberingAfterBreak="0">
+    <w:nsid w:val="3F29533F"/>
+    <w:multiLevelType w:val="hybridMultilevel"/>
+    <w:tmpl w:val="9B36E7F6"/>
+    <w:lvl w:ilvl="0" w:tplc="20000001">
+      <w:start w:val="1"/>
+      <w:numFmt w:val="bullet"/>
+      <w:lvlText w:val=""/>
+      <w:lvlJc w:val="left"/>
+      <w:pPr>
+        <w:ind w:left="3600" w:hanging="360"/>
+      </w:pPr>
+      <w:rPr>
+        <w:rFonts w:ascii="Symbol" w:hAnsi="Symbol" w:hint="default"/>
+      </w:rPr>
+    </w:lvl>
+    <w:lvl w:ilvl="1" w:tplc="20000003" w:tentative="1">
+      <w:start w:val="1"/>
+      <w:numFmt w:val="bullet"/>
+      <w:lvlText w:val="o"/>
+      <w:lvlJc w:val="left"/>
+      <w:pPr>
+        <w:ind w:left="4320" w:hanging="360"/>
+      </w:pPr>
+      <w:rPr>
+        <w:rFonts w:ascii="Courier New" w:hAnsi="Courier New" w:cs="Courier New" w:hint="default"/>
+      </w:rPr>
+    </w:lvl>
+    <w:lvl w:ilvl="2" w:tplc="20000005" w:tentative="1">
+      <w:start w:val="1"/>
+      <w:numFmt w:val="bullet"/>
+      <w:lvlText w:val=""/>
+      <w:lvlJc w:val="left"/>
+      <w:pPr>
+        <w:ind w:left="5040" w:hanging="360"/>
+      </w:pPr>
+      <w:rPr>
+        <w:rFonts w:ascii="Wingdings" w:hAnsi="Wingdings" w:hint="default"/>
+      </w:rPr>
+    </w:lvl>
+    <w:lvl w:ilvl="3" w:tplc="20000001" w:tentative="1">
+      <w:start w:val="1"/>
+      <w:numFmt w:val="bullet"/>
+      <w:lvlText w:val=""/>
+      <w:lvlJc w:val="left"/>
+      <w:pPr>
+        <w:ind w:left="5760" w:hanging="360"/>
+      </w:pPr>
+      <w:rPr>
+        <w:rFonts w:ascii="Symbol" w:hAnsi="Symbol" w:hint="default"/>
+      </w:rPr>
+    </w:lvl>
+    <w:lvl w:ilvl="4" w:tplc="20000003" w:tentative="1">
+      <w:start w:val="1"/>
+      <w:numFmt w:val="bullet"/>
+      <w:lvlText w:val="o"/>
+      <w:lvlJc w:val="left"/>
+      <w:pPr>
+        <w:ind w:left="6480" w:hanging="360"/>
+      </w:pPr>
+      <w:rPr>
+        <w:rFonts w:ascii="Courier New" w:hAnsi="Courier New" w:cs="Courier New" w:hint="default"/>
+      </w:rPr>
+    </w:lvl>
+    <w:lvl w:ilvl="5" w:tplc="20000005" w:tentative="1">
+      <w:start w:val="1"/>
+      <w:numFmt w:val="bullet"/>
+      <w:lvlText w:val=""/>
+      <w:lvlJc w:val="left"/>
+      <w:pPr>
+        <w:ind w:left="7200" w:hanging="360"/>
+      </w:pPr>
+      <w:rPr>
+        <w:rFonts w:ascii="Wingdings" w:hAnsi="Wingdings" w:hint="default"/>
+      </w:rPr>
+    </w:lvl>
+    <w:lvl w:ilvl="6" w:tplc="20000001" w:tentative="1">
+      <w:start w:val="1"/>
+      <w:numFmt w:val="bullet"/>
+      <w:lvlText w:val=""/>
+      <w:lvlJc w:val="left"/>
+      <w:pPr>
+        <w:ind w:left="7920" w:hanging="360"/>
+      </w:pPr>
+      <w:rPr>
+        <w:rFonts w:ascii="Symbol" w:hAnsi="Symbol" w:hint="default"/>
+      </w:rPr>
+    </w:lvl>
+    <w:lvl w:ilvl="7" w:tplc="20000003" w:tentative="1">
+      <w:start w:val="1"/>
+      <w:numFmt w:val="bullet"/>
+      <w:lvlText w:val="o"/>
+      <w:lvlJc w:val="left"/>
+      <w:pPr>
+        <w:ind w:left="8640" w:hanging="360"/>
+      </w:pPr>
+      <w:rPr>
+        <w:rFonts w:ascii="Courier New" w:hAnsi="Courier New" w:cs="Courier New" w:hint="default"/>
+      </w:rPr>
+    </w:lvl>
+    <w:lvl w:ilvl="8" w:tplc="20000005" w:tentative="1">
+      <w:start w:val="1"/>
+      <w:numFmt w:val="bullet"/>
+      <w:lvlText w:val=""/>
+      <w:lvlJc w:val="left"/>
+      <w:pPr>
+        <w:ind w:left="9360" w:hanging="360"/>
+      </w:pPr>
+      <w:rPr>
+        <w:rFonts w:ascii="Wingdings" w:hAnsi="Wingdings" w:hint="default"/>
+      </w:rPr>
+    </w:lvl>
+  </w:abstractNum>
+  <w:abstractNum w:abstractNumId="5" w15:restartNumberingAfterBreak="0">
+    <w:nsid w:val="6B9324C9"/>
+    <w:multiLevelType w:val="hybridMultilevel"/>
+    <w:tmpl w:val="ED987864"/>
+    <w:lvl w:ilvl="0" w:tplc="20000009">
+      <w:start w:val="1"/>
+      <w:numFmt w:val="bullet"/>
+      <w:lvlText w:val=""/>
+      <w:lvlJc w:val="left"/>
+      <w:pPr>
+        <w:ind w:left="720" w:hanging="360"/>
+      </w:pPr>
+      <w:rPr>
+        <w:rFonts w:ascii="Wingdings" w:hAnsi="Wingdings" w:hint="default"/>
+      </w:rPr>
+    </w:lvl>
+    <w:lvl w:ilvl="1" w:tplc="20000003" w:tentative="1">
+      <w:start w:val="1"/>
+      <w:numFmt w:val="bullet"/>
+      <w:lvlText w:val="o"/>
+      <w:lvlJc w:val="left"/>
+      <w:pPr>
+        <w:ind w:left="1440" w:hanging="360"/>
+      </w:pPr>
+      <w:rPr>
+        <w:rFonts w:ascii="Courier New" w:hAnsi="Courier New" w:cs="Courier New" w:hint="default"/>
+      </w:rPr>
+    </w:lvl>
+    <w:lvl w:ilvl="2" w:tplc="20000005" w:tentative="1">
+      <w:start w:val="1"/>
+      <w:numFmt w:val="bullet"/>
+      <w:lvlText w:val=""/>
+      <w:lvlJc w:val="left"/>
+      <w:pPr>
+        <w:ind w:left="2160" w:hanging="360"/>
+      </w:pPr>
+      <w:rPr>
+        <w:rFonts w:ascii="Wingdings" w:hAnsi="Wingdings" w:hint="default"/>
+      </w:rPr>
+    </w:lvl>
+    <w:lvl w:ilvl="3" w:tplc="20000001" w:tentative="1">
+      <w:start w:val="1"/>
+      <w:numFmt w:val="bullet"/>
+      <w:lvlText w:val=""/>
+      <w:lvlJc w:val="left"/>
+      <w:pPr>
+        <w:ind w:left="2880" w:hanging="360"/>
+      </w:pPr>
+      <w:rPr>
+        <w:rFonts w:ascii="Symbol" w:hAnsi="Symbol" w:hint="default"/>
+      </w:rPr>
+    </w:lvl>
+    <w:lvl w:ilvl="4" w:tplc="20000003" w:tentative="1">
+      <w:start w:val="1"/>
+      <w:numFmt w:val="bullet"/>
+      <w:lvlText w:val="o"/>
+      <w:lvlJc w:val="left"/>
+      <w:pPr>
+        <w:ind w:left="3600" w:hanging="360"/>
+      </w:pPr>
+      <w:rPr>
+        <w:rFonts w:ascii="Courier New" w:hAnsi="Courier New" w:cs="Courier New" w:hint="default"/>
+      </w:rPr>
+    </w:lvl>
+    <w:lvl w:ilvl="5" w:tplc="20000005" w:tentative="1">
+      <w:start w:val="1"/>
+      <w:numFmt w:val="bullet"/>
+      <w:lvlText w:val=""/>
+      <w:lvlJc w:val="left"/>
+      <w:pPr>
+        <w:ind w:left="4320" w:hanging="360"/>
+      </w:pPr>
+      <w:rPr>
+        <w:rFonts w:ascii="Wingdings" w:hAnsi="Wingdings" w:hint="default"/>
+      </w:rPr>
+    </w:lvl>
+    <w:lvl w:ilvl="6" w:tplc="20000001" w:tentative="1">
+      <w:start w:val="1"/>
+      <w:numFmt w:val="bullet"/>
+      <w:lvlText w:val=""/>
+      <w:lvlJc w:val="left"/>
+      <w:pPr>
+        <w:ind w:left="5040" w:hanging="360"/>
+      </w:pPr>
+      <w:rPr>
+        <w:rFonts w:ascii="Symbol" w:hAnsi="Symbol" w:hint="default"/>
+      </w:rPr>
+    </w:lvl>
+    <w:lvl w:ilvl="7" w:tplc="20000003" w:tentative="1">
+      <w:start w:val="1"/>
+      <w:numFmt w:val="bullet"/>
+      <w:lvlText w:val="o"/>
+      <w:lvlJc w:val="left"/>
+      <w:pPr>
+        <w:ind w:left="5760" w:hanging="360"/>
+      </w:pPr>
+      <w:rPr>
+        <w:rFonts w:ascii="Courier New" w:hAnsi="Courier New" w:cs="Courier New" w:hint="default"/>
+      </w:rPr>
+    </w:lvl>
+    <w:lvl w:ilvl="8" w:tplc="20000005" w:tentative="1">
+      <w:start w:val="1"/>
+      <w:numFmt w:val="bullet"/>
+      <w:lvlText w:val=""/>
+      <w:lvlJc w:val="left"/>
+      <w:pPr>
+        <w:ind w:left="6480" w:hanging="360"/>
+      </w:pPr>
+      <w:rPr>
+        <w:rFonts w:ascii="Wingdings" w:hAnsi="Wingdings" w:hint="default"/>
+      </w:rPr>
+    </w:lvl>
+  </w:abstractNum>
   <w:num w:numId="1" w16cid:durableId="1136142048">
-    <w:abstractNumId w:val="2"/>
+    <w:abstractNumId w:val="3"/>
   </w:num>
   <w:num w:numId="2" w16cid:durableId="1348018778">
     <w:abstractNumId w:val="0"/>
   </w:num>
   <w:num w:numId="3" w16cid:durableId="1726483814">
     <w:abstractNumId w:val="1"/>
+  </w:num>
+  <w:num w:numId="4" w16cid:durableId="1050417585">
+    <w:abstractNumId w:val="4"/>
+  </w:num>
+  <w:num w:numId="5" w16cid:durableId="91817">
+    <w:abstractNumId w:val="2"/>
+  </w:num>
+  <w:num w:numId="6" w16cid:durableId="2036995973">
+    <w:abstractNumId w:val="5"/>
   </w:num>
 </w:numbering>
 </file>
@@ -2698,18 +3255,17 @@
     <w:link w:val="Heading1Char"/>
     <w:uiPriority w:val="9"/>
     <w:qFormat/>
-    <w:rsid w:val="00843370"/>
+    <w:rsid w:val="006E72D3"/>
     <w:pPr>
       <w:keepNext/>
       <w:keepLines/>
       <w:spacing w:before="240" w:after="0"/>
+      <w:jc w:val="both"/>
       <w:outlineLvl w:val="0"/>
     </w:pPr>
     <w:rPr>
-      <w:rFonts w:asciiTheme="majorHAnsi" w:eastAsiaTheme="majorEastAsia" w:hAnsiTheme="majorHAnsi" w:cstheme="majorBidi"/>
-      <w:color w:val="2F5496" w:themeColor="accent1" w:themeShade="BF"/>
-      <w:sz w:val="32"/>
-      <w:szCs w:val="32"/>
+      <w:rFonts w:ascii="Arial Black" w:eastAsiaTheme="majorEastAsia" w:hAnsi="Arial Black" w:cstheme="majorBidi"/>
+      <w:shd w:val="clear" w:color="auto" w:fill="FFC000"/>
     </w:rPr>
   </w:style>
   <w:style w:type="paragraph" w:styleId="Heading2">
@@ -2720,18 +3276,20 @@
     <w:uiPriority w:val="9"/>
     <w:unhideWhenUsed/>
     <w:qFormat/>
-    <w:rsid w:val="000F07EE"/>
+    <w:rsid w:val="00561516"/>
     <w:pPr>
       <w:keepNext/>
       <w:keepLines/>
       <w:spacing w:before="40" w:after="0"/>
+      <w:jc w:val="both"/>
       <w:outlineLvl w:val="1"/>
     </w:pPr>
     <w:rPr>
-      <w:rFonts w:asciiTheme="majorHAnsi" w:eastAsiaTheme="majorEastAsia" w:hAnsiTheme="majorHAnsi" w:cstheme="majorBidi"/>
-      <w:color w:val="2F5496" w:themeColor="accent1" w:themeShade="BF"/>
+      <w:rFonts w:ascii="Arial Black" w:eastAsiaTheme="majorEastAsia" w:hAnsi="Arial Black" w:cstheme="majorBidi"/>
+      <w:color w:val="FFFFFF" w:themeColor="background1"/>
       <w:sz w:val="26"/>
       <w:szCs w:val="26"/>
+      <w:shd w:val="clear" w:color="auto" w:fill="C00000"/>
     </w:rPr>
   </w:style>
   <w:style w:type="paragraph" w:styleId="Heading3">
@@ -2760,7 +3318,6 @@
   <w:style w:type="character" w:default="1" w:styleId="DefaultParagraphFont">
     <w:name w:val="Default Paragraph Font"/>
     <w:uiPriority w:val="1"/>
-    <w:semiHidden/>
     <w:unhideWhenUsed/>
   </w:style>
   <w:style w:type="table" w:default="1" w:styleId="TableNormal">
@@ -2789,12 +3346,9 @@
     <w:basedOn w:val="DefaultParagraphFont"/>
     <w:link w:val="Heading1"/>
     <w:uiPriority w:val="9"/>
-    <w:rsid w:val="00843370"/>
+    <w:rsid w:val="006E72D3"/>
     <w:rPr>
-      <w:rFonts w:asciiTheme="majorHAnsi" w:eastAsiaTheme="majorEastAsia" w:hAnsiTheme="majorHAnsi" w:cstheme="majorBidi"/>
-      <w:color w:val="2F5496" w:themeColor="accent1" w:themeShade="BF"/>
-      <w:sz w:val="32"/>
-      <w:szCs w:val="32"/>
+      <w:rFonts w:ascii="Arial Black" w:eastAsiaTheme="majorEastAsia" w:hAnsi="Arial Black" w:cstheme="majorBidi"/>
     </w:rPr>
   </w:style>
   <w:style w:type="paragraph" w:styleId="TOCHeading">
@@ -2869,10 +3423,10 @@
     <w:basedOn w:val="DefaultParagraphFont"/>
     <w:link w:val="Heading2"/>
     <w:uiPriority w:val="9"/>
-    <w:rsid w:val="000F07EE"/>
+    <w:rsid w:val="00561516"/>
     <w:rPr>
-      <w:rFonts w:asciiTheme="majorHAnsi" w:eastAsiaTheme="majorEastAsia" w:hAnsiTheme="majorHAnsi" w:cstheme="majorBidi"/>
-      <w:color w:val="2F5496" w:themeColor="accent1" w:themeShade="BF"/>
+      <w:rFonts w:ascii="Arial Black" w:eastAsiaTheme="majorEastAsia" w:hAnsi="Arial Black" w:cstheme="majorBidi"/>
+      <w:color w:val="FFFFFF" w:themeColor="background1"/>
       <w:sz w:val="26"/>
       <w:szCs w:val="26"/>
     </w:rPr>
@@ -2889,6 +3443,55 @@
       <w:bCs/>
       <w:sz w:val="24"/>
       <w:szCs w:val="24"/>
+    </w:rPr>
+  </w:style>
+  <w:style w:type="paragraph" w:styleId="TOC1">
+    <w:name w:val="toc 1"/>
+    <w:basedOn w:val="Normal"/>
+    <w:next w:val="Normal"/>
+    <w:autoRedefine/>
+    <w:uiPriority w:val="39"/>
+    <w:unhideWhenUsed/>
+    <w:rsid w:val="005603E5"/>
+    <w:pPr>
+      <w:spacing w:after="100"/>
+    </w:pPr>
+  </w:style>
+  <w:style w:type="paragraph" w:styleId="TOC2">
+    <w:name w:val="toc 2"/>
+    <w:basedOn w:val="Normal"/>
+    <w:next w:val="Normal"/>
+    <w:autoRedefine/>
+    <w:uiPriority w:val="39"/>
+    <w:unhideWhenUsed/>
+    <w:rsid w:val="005603E5"/>
+    <w:pPr>
+      <w:spacing w:after="100"/>
+      <w:ind w:left="220"/>
+    </w:pPr>
+  </w:style>
+  <w:style w:type="paragraph" w:styleId="TOC3">
+    <w:name w:val="toc 3"/>
+    <w:basedOn w:val="Normal"/>
+    <w:next w:val="Normal"/>
+    <w:autoRedefine/>
+    <w:uiPriority w:val="39"/>
+    <w:unhideWhenUsed/>
+    <w:rsid w:val="005603E5"/>
+    <w:pPr>
+      <w:spacing w:after="100"/>
+      <w:ind w:left="440"/>
+    </w:pPr>
+  </w:style>
+  <w:style w:type="character" w:styleId="Hyperlink">
+    <w:name w:val="Hyperlink"/>
+    <w:basedOn w:val="DefaultParagraphFont"/>
+    <w:uiPriority w:val="99"/>
+    <w:unhideWhenUsed/>
+    <w:rsid w:val="005603E5"/>
+    <w:rPr>
+      <w:color w:val="0563C1" w:themeColor="hyperlink"/>
+      <w:u w:val="single"/>
     </w:rPr>
   </w:style>
 </w:styles>

</xml_diff>